<commit_message>
Colin pushing some last changes to the new draft
</commit_message>
<xml_diff>
--- a/q2_draft_12.19.2020.docx
+++ b/q2_draft_12.19.2020.docx
@@ -585,313 +585,285 @@
         </w:rPr>
         <w:t xml:space="preserve">. </w:t>
       </w:r>
-      <w:commentRangeStart w:id="6"/>
+      <w:bookmarkStart w:id="6" w:name="_GoBack"/>
+      <w:bookmarkEnd w:id="6"/>
+      <w:r>
+        <w:rPr>
+          <w:rFonts w:ascii="Times New Roman" w:hAnsi="Times New Roman" w:cs="Times New Roman"/>
+        </w:rPr>
+        <w:t>Although implementing ecosystem-based management may be difficult, it is nevertheless warranted</w:t>
+      </w:r>
+      <w:r>
+        <w:rPr>
+          <w:rFonts w:ascii="Times New Roman" w:hAnsi="Times New Roman" w:cs="Times New Roman"/>
+        </w:rPr>
+        <w:t xml:space="preserve"> as </w:t>
+      </w:r>
+      <w:r>
+        <w:rPr>
+          <w:rFonts w:ascii="Times New Roman" w:hAnsi="Times New Roman" w:cs="Times New Roman"/>
+        </w:rPr>
+        <w:t>humans</w:t>
+      </w:r>
+      <w:r>
+        <w:rPr>
+          <w:rFonts w:ascii="Times New Roman" w:hAnsi="Times New Roman" w:cs="Times New Roman"/>
+        </w:rPr>
+        <w:t xml:space="preserve"> seek to maintain desired </w:t>
+      </w:r>
+      <w:r>
+        <w:rPr>
+          <w:rFonts w:ascii="Times New Roman" w:hAnsi="Times New Roman" w:cs="Times New Roman"/>
+        </w:rPr>
+        <w:t>ecosystem services</w:t>
+      </w:r>
+      <w:r>
+        <w:rPr>
+          <w:rFonts w:ascii="Times New Roman" w:hAnsi="Times New Roman" w:cs="Times New Roman"/>
+        </w:rPr>
+        <w:t xml:space="preserve">. Aquatic social-ecological systems, including fisheries, provide excellent examples to explore the potential benefits of implementing ecosystem-based management. Counterintuitive responses by fish populations to management have shown that in many cases a linear, </w:t>
+      </w:r>
+      <w:commentRangeStart w:id="7"/>
+      <w:r>
+        <w:rPr>
+          <w:rFonts w:ascii="Times New Roman" w:hAnsi="Times New Roman" w:cs="Times New Roman"/>
+        </w:rPr>
+        <w:t xml:space="preserve">single-species focused view of these systems can </w:t>
+      </w:r>
+      <w:r>
+        <w:rPr>
+          <w:rFonts w:ascii="Times New Roman" w:hAnsi="Times New Roman" w:cs="Times New Roman"/>
+        </w:rPr>
+        <w:t xml:space="preserve">lead to actions that result in undesirable </w:t>
+      </w:r>
+      <w:commentRangeEnd w:id="7"/>
       <w:r>
         <w:rPr>
           <w:rStyle w:val="CommentReference"/>
         </w:rPr>
         <w:commentReference w:id="7"/>
       </w:r>
-      <w:commentRangeEnd w:id="6"/>
-      <w:r>
-        <w:rPr>
-          <w:rStyle w:val="CommentReference"/>
-        </w:rPr>
-        <w:commentReference w:id="6"/>
-      </w:r>
-      <w:r>
-        <w:rPr>
-          <w:rFonts w:ascii="Times New Roman" w:hAnsi="Times New Roman" w:cs="Times New Roman"/>
-        </w:rPr>
-        <w:t>Although implementing ecosystem-based management may be difficult, it is nevertheless warranted</w:t>
-      </w:r>
-      <w:r>
-        <w:rPr>
-          <w:rFonts w:ascii="Times New Roman" w:hAnsi="Times New Roman" w:cs="Times New Roman"/>
-        </w:rPr>
-        <w:t xml:space="preserve"> as </w:t>
-      </w:r>
-      <w:r>
-        <w:rPr>
-          <w:rFonts w:ascii="Times New Roman" w:hAnsi="Times New Roman" w:cs="Times New Roman"/>
-        </w:rPr>
-        <w:t>humans</w:t>
-      </w:r>
-      <w:r>
-        <w:rPr>
-          <w:rFonts w:ascii="Times New Roman" w:hAnsi="Times New Roman" w:cs="Times New Roman"/>
-        </w:rPr>
-        <w:t xml:space="preserve"> seek to maintain </w:t>
+      <w:r>
+        <w:rPr>
+          <w:rFonts w:ascii="Times New Roman" w:hAnsi="Times New Roman" w:cs="Times New Roman"/>
+        </w:rPr>
+        <w:t>ecosystem</w:t>
+      </w:r>
+      <w:r>
+        <w:rPr>
+          <w:rFonts w:ascii="Times New Roman" w:hAnsi="Times New Roman" w:cs="Times New Roman"/>
+        </w:rPr>
+        <w:t xml:space="preserve"> </w:t>
+      </w:r>
+      <w:r>
+        <w:rPr>
+          <w:rFonts w:ascii="Times New Roman" w:hAnsi="Times New Roman" w:cs="Times New Roman"/>
+        </w:rPr>
+        <w:t>configurations</w:t>
+      </w:r>
+      <w:r>
+        <w:rPr>
+          <w:rFonts w:ascii="Times New Roman" w:hAnsi="Times New Roman" w:cs="Times New Roman"/>
+        </w:rPr>
+        <w:t xml:space="preserve"> </w:t>
+      </w:r>
+      <w:r>
+        <w:rPr>
+          <w:rFonts w:ascii="Times New Roman" w:hAnsi="Times New Roman" w:cs="Times New Roman"/>
+        </w:rPr>
+        <w:t>(</w:t>
+      </w:r>
+      <w:r>
+        <w:rPr>
+          <w:rFonts w:ascii="Times New Roman" w:hAnsi="Times New Roman" w:cs="Times New Roman"/>
+        </w:rPr>
+        <w:t>Hutchings 2000</w:t>
+      </w:r>
+      <w:r>
+        <w:rPr>
+          <w:rFonts w:ascii="Times New Roman" w:hAnsi="Times New Roman" w:cs="Times New Roman"/>
+        </w:rPr>
+        <w:t>).</w:t>
+      </w:r>
+    </w:p>
+    <w:p>
+      <w:pPr>
+        <w:ind w:firstLine="720"/>
+        <w:rPr>
+          <w:rFonts w:ascii="Times New Roman" w:hAnsi="Times New Roman" w:cs="Times New Roman"/>
+        </w:rPr>
+      </w:pPr>
+      <w:r>
+        <w:rPr>
+          <w:rFonts w:ascii="Times New Roman" w:hAnsi="Times New Roman" w:cs="Times New Roman"/>
+        </w:rPr>
+        <w:t xml:space="preserve">The worst case scenario for a manager whose single-species focused intervention has </w:t>
+      </w:r>
+      <w:proofErr w:type="spellStart"/>
+      <w:r>
+        <w:rPr>
+          <w:rFonts w:ascii="Times New Roman" w:hAnsi="Times New Roman" w:cs="Times New Roman"/>
+        </w:rPr>
+        <w:t>lead</w:t>
+      </w:r>
+      <w:proofErr w:type="spellEnd"/>
+      <w:r>
+        <w:rPr>
+          <w:rFonts w:ascii="Times New Roman" w:hAnsi="Times New Roman" w:cs="Times New Roman"/>
+        </w:rPr>
+        <w:t xml:space="preserve"> to an unexpected response is that this action leads to a sh</w:t>
+      </w:r>
+      <w:r>
+        <w:rPr>
+          <w:rFonts w:ascii="Times New Roman" w:hAnsi="Times New Roman" w:cs="Times New Roman"/>
+        </w:rPr>
+        <w:t>ift in the stable state of the system. Regime shifts, as they are often referred to, are well documented in aquatic systems and exceedingly difficult to reverse once they’ve occurred (</w:t>
+      </w:r>
+      <w:r>
+        <w:rPr>
+          <w:rFonts w:ascii="Times New Roman" w:hAnsi="Times New Roman" w:cs="Times New Roman"/>
+          <w:b/>
+        </w:rPr>
+        <w:t>citations</w:t>
+      </w:r>
+      <w:r>
+        <w:rPr>
+          <w:rFonts w:ascii="Times New Roman" w:hAnsi="Times New Roman" w:cs="Times New Roman"/>
+        </w:rPr>
+        <w:t>). They represent a shift in ecosystem configuration that is self-reinforcing (</w:t>
+      </w:r>
+      <w:r>
+        <w:rPr>
+          <w:rFonts w:ascii="Times New Roman" w:hAnsi="Times New Roman" w:cs="Times New Roman"/>
+          <w:b/>
+        </w:rPr>
+        <w:t>citations</w:t>
+      </w:r>
+      <w:r>
+        <w:rPr>
+          <w:rFonts w:ascii="Times New Roman" w:hAnsi="Times New Roman" w:cs="Times New Roman"/>
+        </w:rPr>
+        <w:t xml:space="preserve">). </w:t>
       </w:r>
       <w:commentRangeStart w:id="8"/>
-      <w:r>
-        <w:rPr>
-          <w:rFonts w:ascii="Times New Roman" w:hAnsi="Times New Roman" w:cs="Times New Roman"/>
-        </w:rPr>
-        <w:t xml:space="preserve">desired </w:t>
-      </w:r>
-      <w:commentRangeEnd w:id="8"/>
-      <w:r>
-        <w:rPr>
-          <w:rFonts w:ascii="Times New Roman" w:hAnsi="Times New Roman" w:cs="Times New Roman"/>
-        </w:rPr>
-        <w:t>ecosystem services</w:t>
-      </w:r>
-      <w:r>
-        <w:rPr>
-          <w:rFonts w:ascii="Times New Roman" w:hAnsi="Times New Roman" w:cs="Times New Roman"/>
-        </w:rPr>
-        <w:t xml:space="preserve">. Aquatic social-ecological systems, including fisheries, provide excellent examples to explore the potential benefits of implementing ecosystem-based management. Counterintuitive responses by fish populations to management have shown that in many cases a linear, </w:t>
-      </w:r>
       <w:commentRangeStart w:id="9"/>
-      <w:r>
-        <w:rPr>
-          <w:rFonts w:ascii="Times New Roman" w:hAnsi="Times New Roman" w:cs="Times New Roman"/>
-        </w:rPr>
-        <w:t xml:space="preserve">single-species focused view of these systems can </w:t>
-      </w:r>
-      <w:r>
-        <w:rPr>
-          <w:rFonts w:ascii="Times New Roman" w:hAnsi="Times New Roman" w:cs="Times New Roman"/>
-        </w:rPr>
-        <w:t xml:space="preserve">lead to actions that result in undesirable </w:t>
-      </w:r>
-      <w:commentRangeEnd w:id="9"/>
-      <w:r>
-        <w:rPr>
-          <w:rStyle w:val="CommentReference"/>
-        </w:rPr>
-        <w:commentReference w:id="9"/>
-      </w:r>
-      <w:r>
-        <w:rPr>
-          <w:rFonts w:ascii="Times New Roman" w:hAnsi="Times New Roman" w:cs="Times New Roman"/>
-        </w:rPr>
-        <w:t>ecosystem</w:t>
-      </w:r>
-      <w:r>
-        <w:rPr>
-          <w:rFonts w:ascii="Times New Roman" w:hAnsi="Times New Roman" w:cs="Times New Roman"/>
-        </w:rPr>
-        <w:t xml:space="preserve"> </w:t>
-      </w:r>
-      <w:r>
-        <w:rPr>
-          <w:rFonts w:ascii="Times New Roman" w:hAnsi="Times New Roman" w:cs="Times New Roman"/>
-        </w:rPr>
-        <w:t>configurations</w:t>
-      </w:r>
-      <w:r>
-        <w:rPr>
-          <w:rFonts w:ascii="Times New Roman" w:hAnsi="Times New Roman" w:cs="Times New Roman"/>
-        </w:rPr>
-        <w:t xml:space="preserve"> </w:t>
-      </w:r>
-      <w:r>
-        <w:rPr>
-          <w:rFonts w:ascii="Times New Roman" w:hAnsi="Times New Roman" w:cs="Times New Roman"/>
-        </w:rPr>
-        <w:t>(</w:t>
-      </w:r>
-      <w:r>
-        <w:rPr>
-          <w:rFonts w:ascii="Times New Roman" w:hAnsi="Times New Roman" w:cs="Times New Roman"/>
-        </w:rPr>
-        <w:t>Hutchings 2000</w:t>
-      </w:r>
-      <w:r>
-        <w:rPr>
-          <w:rFonts w:ascii="Times New Roman" w:hAnsi="Times New Roman" w:cs="Times New Roman"/>
-        </w:rPr>
-        <w:t>).</w:t>
-      </w:r>
-    </w:p>
-    <w:p>
-      <w:pPr>
-        <w:ind w:firstLine="720"/>
-        <w:rPr>
-          <w:rFonts w:ascii="Times New Roman" w:hAnsi="Times New Roman" w:cs="Times New Roman"/>
-        </w:rPr>
-      </w:pPr>
-      <w:r>
-        <w:rPr>
-          <w:rFonts w:ascii="Times New Roman" w:hAnsi="Times New Roman" w:cs="Times New Roman"/>
-        </w:rPr>
-        <w:t xml:space="preserve">The worst case scenario for a manager whose single-species focused intervention has </w:t>
-      </w:r>
-      <w:proofErr w:type="spellStart"/>
-      <w:r>
-        <w:rPr>
-          <w:rFonts w:ascii="Times New Roman" w:hAnsi="Times New Roman" w:cs="Times New Roman"/>
-        </w:rPr>
-        <w:t>lead</w:t>
-      </w:r>
-      <w:proofErr w:type="spellEnd"/>
-      <w:r>
-        <w:rPr>
-          <w:rFonts w:ascii="Times New Roman" w:hAnsi="Times New Roman" w:cs="Times New Roman"/>
-        </w:rPr>
-        <w:t xml:space="preserve"> to an unexpected response is that this action leads to a sh</w:t>
-      </w:r>
-      <w:r>
-        <w:rPr>
-          <w:rFonts w:ascii="Times New Roman" w:hAnsi="Times New Roman" w:cs="Times New Roman"/>
-        </w:rPr>
-        <w:t>ift in the stable state of the system. Regime shifts, as they are often referred to, are well documented in aquatic systems and exceedingly difficult to reverse once they’ve occurred (</w:t>
-      </w:r>
-      <w:r>
-        <w:rPr>
-          <w:rFonts w:ascii="Times New Roman" w:hAnsi="Times New Roman" w:cs="Times New Roman"/>
-          <w:b/>
-        </w:rPr>
-        <w:t>citations</w:t>
-      </w:r>
-      <w:r>
-        <w:rPr>
-          <w:rFonts w:ascii="Times New Roman" w:hAnsi="Times New Roman" w:cs="Times New Roman"/>
-        </w:rPr>
-        <w:t>). They represent a shift in ecosystem configuration that is self-reinforcing (</w:t>
-      </w:r>
-      <w:r>
-        <w:rPr>
-          <w:rFonts w:ascii="Times New Roman" w:hAnsi="Times New Roman" w:cs="Times New Roman"/>
-          <w:b/>
-        </w:rPr>
-        <w:t>citations</w:t>
-      </w:r>
-      <w:r>
-        <w:rPr>
-          <w:rFonts w:ascii="Times New Roman" w:hAnsi="Times New Roman" w:cs="Times New Roman"/>
-        </w:rPr>
-        <w:t xml:space="preserve">). </w:t>
-      </w:r>
       <w:commentRangeStart w:id="10"/>
       <w:commentRangeStart w:id="11"/>
-      <w:commentRangeStart w:id="12"/>
-      <w:commentRangeStart w:id="13"/>
+      <w:commentRangeEnd w:id="8"/>
+      <w:commentRangeEnd w:id="9"/>
       <w:commentRangeEnd w:id="10"/>
       <w:commentRangeEnd w:id="11"/>
-      <w:commentRangeEnd w:id="12"/>
+      <w:r>
+        <w:rPr>
+          <w:rFonts w:ascii="Times New Roman" w:hAnsi="Times New Roman" w:cs="Times New Roman"/>
+        </w:rPr>
+        <w:t>C</w:t>
+      </w:r>
+      <w:r>
+        <w:rPr>
+          <w:rFonts w:ascii="Times New Roman" w:hAnsi="Times New Roman" w:cs="Times New Roman"/>
+        </w:rPr>
+        <w:t xml:space="preserve">omplex intra- and inter-specific interactions in aquatic systems can result in positive feedback loops that allow a stable state to reinforce itself such that efforts by managers to change the stable state may have no or unintended effects. Walters and </w:t>
+      </w:r>
+      <w:proofErr w:type="spellStart"/>
+      <w:r>
+        <w:rPr>
+          <w:rFonts w:ascii="Times New Roman" w:hAnsi="Times New Roman" w:cs="Times New Roman"/>
+        </w:rPr>
+        <w:t>Kitchell</w:t>
+      </w:r>
+      <w:proofErr w:type="spellEnd"/>
+      <w:r>
+        <w:rPr>
+          <w:rFonts w:ascii="Times New Roman" w:hAnsi="Times New Roman" w:cs="Times New Roman"/>
+        </w:rPr>
+        <w:t xml:space="preserve"> (2001) described how positive feedback loops</w:t>
+      </w:r>
+      <w:r>
+        <w:rPr>
+          <w:rFonts w:ascii="Times New Roman" w:hAnsi="Times New Roman" w:cs="Times New Roman"/>
+        </w:rPr>
+        <w:t xml:space="preserve"> due to cultivation effects</w:t>
+      </w:r>
+      <w:r>
+        <w:rPr>
+          <w:rFonts w:ascii="Times New Roman" w:hAnsi="Times New Roman" w:cs="Times New Roman"/>
+        </w:rPr>
+        <w:t xml:space="preserve"> can create two </w:t>
+      </w:r>
+      <w:r>
+        <w:rPr>
+          <w:rFonts w:ascii="Times New Roman" w:hAnsi="Times New Roman" w:cs="Times New Roman"/>
+        </w:rPr>
+        <w:t xml:space="preserve">alternative </w:t>
+      </w:r>
+      <w:r>
+        <w:rPr>
+          <w:rFonts w:ascii="Times New Roman" w:hAnsi="Times New Roman" w:cs="Times New Roman"/>
+        </w:rPr>
+        <w:t xml:space="preserve">stable states in a </w:t>
+      </w:r>
+      <w:r>
+        <w:rPr>
+          <w:rFonts w:ascii="Times New Roman" w:hAnsi="Times New Roman" w:cs="Times New Roman"/>
+        </w:rPr>
+        <w:t xml:space="preserve">“trophic triangle” </w:t>
+      </w:r>
+      <w:r>
+        <w:rPr>
+          <w:rFonts w:ascii="Times New Roman" w:hAnsi="Times New Roman" w:cs="Times New Roman"/>
+        </w:rPr>
+        <w:t>food web consisting of a top predator and a forage species</w:t>
+      </w:r>
+      <w:r>
+        <w:rPr>
+          <w:rFonts w:ascii="Times New Roman" w:hAnsi="Times New Roman" w:cs="Times New Roman"/>
+        </w:rPr>
+        <w:t>.</w:t>
+      </w:r>
+      <w:r>
+        <w:rPr>
+          <w:rFonts w:ascii="Times New Roman" w:hAnsi="Times New Roman" w:cs="Times New Roman"/>
+        </w:rPr>
+        <w:commentReference w:id="12"/>
+      </w:r>
+      <w:r>
+        <w:rPr>
+          <w:rFonts w:ascii="Times New Roman" w:hAnsi="Times New Roman" w:cs="Times New Roman"/>
+        </w:rPr>
+        <w:t xml:space="preserve"> Under</w:t>
+      </w:r>
+      <w:r>
+        <w:rPr>
+          <w:rFonts w:ascii="Times New Roman" w:hAnsi="Times New Roman" w:cs="Times New Roman"/>
+        </w:rPr>
+        <w:t xml:space="preserve"> low exploitation, the top predator is abundant and able to cultivate conditions to increase survival of its juveniles by preying on the predators of its juveniles, namely the forage species. Alternatively, the forage species may dominate when exploitation of the top predator is high (as is the case in many fisheries), allowing the forage species to cultivate conditions for itself through predation on juveniles of the top predator. </w:t>
+      </w:r>
+      <w:commentRangeStart w:id="13"/>
+      <w:r>
+        <w:rPr>
+          <w:rFonts w:ascii="Times New Roman" w:hAnsi="Times New Roman" w:cs="Times New Roman"/>
+        </w:rPr>
+        <w:t>If the forage species dominates, simply increasing the</w:t>
+      </w:r>
+      <w:r>
+        <w:rPr>
+          <w:rFonts w:ascii="Times New Roman" w:hAnsi="Times New Roman" w:cs="Times New Roman"/>
+        </w:rPr>
+        <w:t xml:space="preserve"> abundance and</w:t>
+      </w:r>
+      <w:r>
+        <w:rPr>
+          <w:rFonts w:ascii="Times New Roman" w:hAnsi="Times New Roman" w:cs="Times New Roman"/>
+        </w:rPr>
+        <w:t xml:space="preserve"> survival of adult predators (even through fishery closure) may have no effect, or possibly a negative effect if the associated increase in juvenile production further increases foraging opportunities for the forage species, leading </w:t>
+      </w:r>
       <w:commentRangeEnd w:id="13"/>
       <w:r>
         <w:rPr>
-          <w:rFonts w:ascii="Times New Roman" w:hAnsi="Times New Roman" w:cs="Times New Roman"/>
-        </w:rPr>
-        <w:t>C</w:t>
-      </w:r>
-      <w:r>
-        <w:rPr>
-          <w:rFonts w:ascii="Times New Roman" w:hAnsi="Times New Roman" w:cs="Times New Roman"/>
-        </w:rPr>
-        <w:t xml:space="preserve">omplex intra- and inter-specific interactions in aquatic systems can result in positive feedback loops that allow a stable state to reinforce itself such that efforts by managers to change the stable state may have no or unintended effects. Walters and </w:t>
-      </w:r>
-      <w:proofErr w:type="spellStart"/>
-      <w:r>
-        <w:rPr>
-          <w:rFonts w:ascii="Times New Roman" w:hAnsi="Times New Roman" w:cs="Times New Roman"/>
-        </w:rPr>
-        <w:t>Kitchell</w:t>
-      </w:r>
-      <w:proofErr w:type="spellEnd"/>
-      <w:r>
-        <w:rPr>
-          <w:rFonts w:ascii="Times New Roman" w:hAnsi="Times New Roman" w:cs="Times New Roman"/>
-        </w:rPr>
-        <w:t xml:space="preserve"> (2001) described how positive feedback loops</w:t>
-      </w:r>
-      <w:r>
-        <w:rPr>
-          <w:rFonts w:ascii="Times New Roman" w:hAnsi="Times New Roman" w:cs="Times New Roman"/>
-        </w:rPr>
-        <w:t xml:space="preserve"> due to cultivation effects</w:t>
-      </w:r>
-      <w:r>
-        <w:rPr>
-          <w:rFonts w:ascii="Times New Roman" w:hAnsi="Times New Roman" w:cs="Times New Roman"/>
-        </w:rPr>
-        <w:t xml:space="preserve"> can create two </w:t>
-      </w:r>
-      <w:r>
-        <w:rPr>
-          <w:rFonts w:ascii="Times New Roman" w:hAnsi="Times New Roman" w:cs="Times New Roman"/>
-        </w:rPr>
-        <w:t xml:space="preserve">alternative </w:t>
-      </w:r>
-      <w:r>
-        <w:rPr>
-          <w:rFonts w:ascii="Times New Roman" w:hAnsi="Times New Roman" w:cs="Times New Roman"/>
-        </w:rPr>
-        <w:t xml:space="preserve">stable states in a </w:t>
-      </w:r>
-      <w:r>
-        <w:rPr>
-          <w:rFonts w:ascii="Times New Roman" w:hAnsi="Times New Roman" w:cs="Times New Roman"/>
-        </w:rPr>
-        <w:t xml:space="preserve">“trophic triangle” </w:t>
-      </w:r>
-      <w:r>
-        <w:rPr>
-          <w:rFonts w:ascii="Times New Roman" w:hAnsi="Times New Roman" w:cs="Times New Roman"/>
-        </w:rPr>
-        <w:t>food web consisting of a top predator and a forage species</w:t>
-      </w:r>
-      <w:r>
-        <w:rPr>
-          <w:rFonts w:ascii="Times New Roman" w:hAnsi="Times New Roman" w:cs="Times New Roman"/>
-        </w:rPr>
-        <w:t>.</w:t>
-      </w:r>
-      <w:r>
-        <w:rPr>
-          <w:rFonts w:ascii="Times New Roman" w:hAnsi="Times New Roman" w:cs="Times New Roman"/>
-        </w:rPr>
-        <w:commentReference w:id="14"/>
-      </w:r>
-      <w:r>
-        <w:rPr>
-          <w:rFonts w:ascii="Times New Roman" w:hAnsi="Times New Roman" w:cs="Times New Roman"/>
-        </w:rPr>
-        <w:t xml:space="preserve"> Under</w:t>
-      </w:r>
-      <w:r>
-        <w:rPr>
-          <w:rFonts w:ascii="Times New Roman" w:hAnsi="Times New Roman" w:cs="Times New Roman"/>
-        </w:rPr>
-        <w:t xml:space="preserve"> low exploitation, the top predator is abundant and able to cultivate conditions to increase survival of its juveniles by preying on the predators of its juveniles, namely the forage species. Alternatively, the forage species may dominate when exploitation of the top predator is high (as is the case in many fisheries), </w:t>
-      </w:r>
-      <w:bookmarkStart w:id="15" w:name="_GoBack"/>
-      <w:bookmarkEnd w:id="15"/>
-      <w:r>
-        <w:rPr>
-          <w:rFonts w:ascii="Times New Roman" w:hAnsi="Times New Roman" w:cs="Times New Roman"/>
-        </w:rPr>
-        <w:t xml:space="preserve">allowing the forage species to cultivate conditions for itself through predation on juveniles of the top predator. </w:t>
-      </w:r>
-      <w:commentRangeStart w:id="16"/>
-      <w:r>
-        <w:rPr>
-          <w:rFonts w:ascii="Times New Roman" w:hAnsi="Times New Roman" w:cs="Times New Roman"/>
-        </w:rPr>
-        <w:t>If the forage species dominates, simply increasing the</w:t>
-      </w:r>
-      <w:r>
-        <w:rPr>
-          <w:rFonts w:ascii="Times New Roman" w:hAnsi="Times New Roman" w:cs="Times New Roman"/>
-        </w:rPr>
-        <w:t xml:space="preserve"> abundance and</w:t>
-      </w:r>
-      <w:r>
-        <w:rPr>
-          <w:rFonts w:ascii="Times New Roman" w:hAnsi="Times New Roman" w:cs="Times New Roman"/>
-        </w:rPr>
-        <w:t xml:space="preserve"> survival of adult predators (even through fishery closure) may have no effect, or possibly a negative effect if the associated increase in juvenile production further increases foraging opportunities for the forage species, leading </w:t>
-      </w:r>
-      <w:commentRangeEnd w:id="16"/>
-      <w:r>
-        <w:rPr>
-          <w:rStyle w:val="CommentReference"/>
-        </w:rPr>
-        <w:commentReference w:id="16"/>
+          <w:rStyle w:val="CommentReference"/>
+        </w:rPr>
+        <w:commentReference w:id="13"/>
       </w:r>
       <w:r>
         <w:rPr>
@@ -899,7 +871,7 @@
         </w:rPr>
         <w:t xml:space="preserve">to further increases in their biomass with the increased prey availability. </w:t>
       </w:r>
-      <w:commentRangeStart w:id="17"/>
+      <w:commentRangeStart w:id="14"/>
       <w:r>
         <w:rPr>
           <w:rFonts w:ascii="Times New Roman" w:hAnsi="Times New Roman" w:cs="Times New Roman"/>
@@ -907,12 +879,12 @@
         <w:lastRenderedPageBreak/>
         <w:t xml:space="preserve">Regime shifts driven by overfishing are one example of the persistence of these new stable states where fish populations are unable to recover even when the fishery is closed for decades (Hutchings </w:t>
       </w:r>
-      <w:commentRangeEnd w:id="17"/>
-      <w:r>
-        <w:rPr>
-          <w:rStyle w:val="CommentReference"/>
-        </w:rPr>
-        <w:commentReference w:id="17"/>
+      <w:commentRangeEnd w:id="14"/>
+      <w:r>
+        <w:rPr>
+          <w:rStyle w:val="CommentReference"/>
+        </w:rPr>
+        <w:commentReference w:id="14"/>
       </w:r>
       <w:r>
         <w:rPr>
@@ -946,7 +918,7 @@
         </w:rPr>
         <w:t xml:space="preserve"> embedded in a larger community where harvest of multiple species takes place</w:t>
       </w:r>
-      <w:commentRangeStart w:id="18"/>
+      <w:commentRangeStart w:id="15"/>
       <w:r>
         <w:rPr>
           <w:rFonts w:ascii="Times New Roman" w:hAnsi="Times New Roman"/>
@@ -1139,186 +1111,186 @@
         </w:rPr>
         <w:t>In contrast to commercial fisheries where users aim to maximize profit, recreational fishery users vary along multiple axes of species preference, catch rate, fish size, location, valuation, utility, avidity, and harvest opportunity (e.g</w:t>
       </w:r>
+      <w:commentRangeStart w:id="16"/>
+      <w:r>
+        <w:rPr>
+          <w:rFonts w:ascii="Times New Roman" w:hAnsi="Times New Roman"/>
+        </w:rPr>
+        <w:t xml:space="preserve">., Johnston et al., 2010; Beardmore et al., 2015; </w:t>
+      </w:r>
+      <w:proofErr w:type="spellStart"/>
+      <w:r>
+        <w:rPr>
+          <w:rFonts w:ascii="Times New Roman" w:hAnsi="Times New Roman"/>
+        </w:rPr>
+        <w:t>Arlinghaus</w:t>
+      </w:r>
+      <w:proofErr w:type="spellEnd"/>
+      <w:r>
+        <w:rPr>
+          <w:rFonts w:ascii="Times New Roman" w:hAnsi="Times New Roman"/>
+        </w:rPr>
+        <w:t xml:space="preserve"> et al., 2017</w:t>
+      </w:r>
+      <w:commentRangeEnd w:id="16"/>
+      <w:r>
+        <w:rPr>
+          <w:rFonts w:ascii="Times New Roman" w:hAnsi="Times New Roman"/>
+        </w:rPr>
+        <w:commentReference w:id="16"/>
+      </w:r>
+      <w:r>
+        <w:rPr>
+          <w:rFonts w:ascii="Times New Roman" w:hAnsi="Times New Roman"/>
+        </w:rPr>
+        <w:t xml:space="preserve">). Users place differing levels of importance on each of these aspects of the fishing experience, leading to divergent, and in some cases, competing desires by fishery users and ultimately complex management problems. Given the limited ways in which managers can influence recreational fisheries (i.e., fishing regulations, stocking, habitat alteration, valuation), </w:t>
+      </w:r>
+      <w:r>
+        <w:rPr>
+          <w:rFonts w:ascii="Times New Roman" w:hAnsi="Times New Roman"/>
+        </w:rPr>
+        <w:t xml:space="preserve">and the diverse ways in which they are used, </w:t>
+      </w:r>
+      <w:r>
+        <w:rPr>
+          <w:rFonts w:ascii="Times New Roman" w:hAnsi="Times New Roman"/>
+        </w:rPr>
+        <w:t xml:space="preserve">understanding and leveraging ecological interactions </w:t>
+      </w:r>
+      <w:r>
+        <w:rPr>
+          <w:rFonts w:ascii="Times New Roman" w:hAnsi="Times New Roman"/>
+        </w:rPr>
+        <w:t xml:space="preserve">may </w:t>
+      </w:r>
+      <w:r>
+        <w:rPr>
+          <w:rFonts w:ascii="Times New Roman" w:hAnsi="Times New Roman"/>
+        </w:rPr>
+        <w:t>allow managers to make the most of the limited tools at their disposal to keep systems within a safe operating space and to meet the diverse goals of users in the system (Carpenter et al. 2017).</w:t>
+      </w:r>
+      <w:commentRangeEnd w:id="15"/>
+      <w:r>
+        <w:rPr>
+          <w:rStyle w:val="CommentReference"/>
+        </w:rPr>
+        <w:commentReference w:id="15"/>
+      </w:r>
+    </w:p>
+    <w:p>
+      <w:pPr>
+        <w:ind w:firstLine="720"/>
+        <w:rPr>
+          <w:rFonts w:ascii="Times New Roman" w:hAnsi="Times New Roman" w:cs="Times New Roman"/>
+        </w:rPr>
+      </w:pPr>
+      <w:commentRangeStart w:id="17"/>
+      <w:commentRangeStart w:id="18"/>
+      <w:r>
+        <w:rPr>
+          <w:rFonts w:ascii="Times New Roman" w:hAnsi="Times New Roman"/>
+        </w:rPr>
+        <w:t>Here</w:t>
+      </w:r>
+      <w:commentRangeEnd w:id="17"/>
+      <w:r>
+        <w:rPr>
+          <w:rStyle w:val="CommentReference"/>
+        </w:rPr>
+        <w:commentReference w:id="17"/>
+      </w:r>
+      <w:commentRangeEnd w:id="18"/>
+      <w:r>
+        <w:rPr>
+          <w:rFonts w:ascii="Times New Roman" w:hAnsi="Times New Roman"/>
+        </w:rPr>
+        <w:t>,</w:t>
+      </w:r>
+      <w:r>
+        <w:rPr>
+          <w:rStyle w:val="CommentReference"/>
+        </w:rPr>
+        <w:commentReference w:id="18"/>
+      </w:r>
+      <w:r>
+        <w:rPr>
+          <w:rFonts w:ascii="Times New Roman" w:hAnsi="Times New Roman"/>
+        </w:rPr>
+        <w:t xml:space="preserve"> we use an example of a recreational fishery with two managed species to </w:t>
+      </w:r>
+      <w:r>
+        <w:rPr>
+          <w:rFonts w:ascii="Times New Roman" w:hAnsi="Times New Roman"/>
+        </w:rPr>
+        <w:t>explore</w:t>
+      </w:r>
+      <w:r>
+        <w:rPr>
+          <w:rFonts w:ascii="Times New Roman" w:hAnsi="Times New Roman"/>
+        </w:rPr>
+        <w:t xml:space="preserve"> how managers can leverage ecological interactions between species to achieve their goals.</w:t>
+      </w:r>
+      <w:r>
+        <w:rPr>
+          <w:rFonts w:ascii="Times New Roman" w:hAnsi="Times New Roman"/>
+        </w:rPr>
+        <w:t xml:space="preserve"> </w:t>
+      </w:r>
+      <w:r>
+        <w:rPr>
+          <w:rFonts w:ascii="Times New Roman" w:hAnsi="Times New Roman"/>
+        </w:rPr>
+        <w:t>Outcomes that are of specific interest arise from stable states where the desired species dominates, resulting in higher economic benefits and user satisfaction.</w:t>
+      </w:r>
+      <w:r>
+        <w:rPr>
+          <w:rFonts w:ascii="Times New Roman" w:hAnsi="Times New Roman"/>
+        </w:rPr>
+        <w:t xml:space="preserve"> Our model, like all models, makes necessary simplifying assumptions to balance tractability with realism. We use a relatively simple fishery model that allows for the interaction and harvest of two species</w:t>
+      </w:r>
+      <w:r>
+        <w:rPr>
+          <w:rFonts w:ascii="Times New Roman" w:hAnsi="Times New Roman"/>
+        </w:rPr>
+        <w:t>,</w:t>
+      </w:r>
+      <w:r>
+        <w:rPr>
+          <w:rFonts w:ascii="Times New Roman" w:hAnsi="Times New Roman"/>
+        </w:rPr>
+        <w:t xml:space="preserve"> which is an improvement over many of the single species models used to date. Our hypothesis that </w:t>
+      </w:r>
+      <w:r>
+        <w:rPr>
+          <w:rFonts w:ascii="Times New Roman" w:hAnsi="Times New Roman"/>
+        </w:rPr>
+        <w:t xml:space="preserve">management activities that take species interactions into account are more successful </w:t>
+      </w:r>
+      <w:r>
+        <w:rPr>
+          <w:rFonts w:ascii="Times New Roman" w:hAnsi="Times New Roman"/>
+        </w:rPr>
+        <w:t>at keeping a system in a safe operating space</w:t>
+      </w:r>
       <w:commentRangeStart w:id="19"/>
       <w:r>
         <w:rPr>
           <w:rFonts w:ascii="Times New Roman" w:hAnsi="Times New Roman"/>
         </w:rPr>
-        <w:t xml:space="preserve">., Johnston et al., 2010; Beardmore et al., 2015; </w:t>
-      </w:r>
-      <w:proofErr w:type="spellStart"/>
+        <w:t xml:space="preserve"> leads us to </w:t>
+      </w:r>
       <w:r>
         <w:rPr>
           <w:rFonts w:ascii="Times New Roman" w:hAnsi="Times New Roman"/>
         </w:rPr>
-        <w:t>Arlinghaus</w:t>
-      </w:r>
-      <w:proofErr w:type="spellEnd"/>
-      <w:r>
-        <w:rPr>
-          <w:rFonts w:ascii="Times New Roman" w:hAnsi="Times New Roman"/>
-        </w:rPr>
-        <w:t xml:space="preserve"> et al., 2017</w:t>
+        <w:t xml:space="preserve">predict that consideration of these interactions and the resulting non-linear dynamics </w:t>
       </w:r>
       <w:commentRangeEnd w:id="19"/>
       <w:r>
         <w:rPr>
-          <w:rFonts w:ascii="Times New Roman" w:hAnsi="Times New Roman"/>
+          <w:rStyle w:val="CommentReference"/>
         </w:rPr>
         <w:commentReference w:id="19"/>
-      </w:r>
-      <w:r>
-        <w:rPr>
-          <w:rFonts w:ascii="Times New Roman" w:hAnsi="Times New Roman"/>
-        </w:rPr>
-        <w:t xml:space="preserve">). Users place differing levels of importance on each of these aspects of the fishing experience, leading to divergent, and in some cases, competing desires by fishery users and ultimately complex management problems. Given the limited ways in which managers can influence recreational fisheries (i.e., fishing regulations, stocking, habitat alteration, valuation), </w:t>
-      </w:r>
-      <w:r>
-        <w:rPr>
-          <w:rFonts w:ascii="Times New Roman" w:hAnsi="Times New Roman"/>
-        </w:rPr>
-        <w:t xml:space="preserve">and the diverse ways in which they are used, </w:t>
-      </w:r>
-      <w:r>
-        <w:rPr>
-          <w:rFonts w:ascii="Times New Roman" w:hAnsi="Times New Roman"/>
-        </w:rPr>
-        <w:t xml:space="preserve">understanding and leveraging ecological interactions </w:t>
-      </w:r>
-      <w:r>
-        <w:rPr>
-          <w:rFonts w:ascii="Times New Roman" w:hAnsi="Times New Roman"/>
-        </w:rPr>
-        <w:t xml:space="preserve">may </w:t>
-      </w:r>
-      <w:r>
-        <w:rPr>
-          <w:rFonts w:ascii="Times New Roman" w:hAnsi="Times New Roman"/>
-        </w:rPr>
-        <w:t>allow managers to make the most of the limited tools at their disposal to keep systems within a safe operating space and to meet the diverse goals of users in the system (Carpenter et al. 2017).</w:t>
-      </w:r>
-      <w:commentRangeEnd w:id="18"/>
-      <w:r>
-        <w:rPr>
-          <w:rStyle w:val="CommentReference"/>
-        </w:rPr>
-        <w:commentReference w:id="18"/>
-      </w:r>
-    </w:p>
-    <w:p>
-      <w:pPr>
-        <w:ind w:firstLine="720"/>
-        <w:rPr>
-          <w:rFonts w:ascii="Times New Roman" w:hAnsi="Times New Roman" w:cs="Times New Roman"/>
-        </w:rPr>
-      </w:pPr>
-      <w:commentRangeStart w:id="20"/>
-      <w:commentRangeStart w:id="21"/>
-      <w:r>
-        <w:rPr>
-          <w:rFonts w:ascii="Times New Roman" w:hAnsi="Times New Roman"/>
-        </w:rPr>
-        <w:t>Here</w:t>
-      </w:r>
-      <w:commentRangeEnd w:id="20"/>
-      <w:r>
-        <w:rPr>
-          <w:rStyle w:val="CommentReference"/>
-        </w:rPr>
-        <w:commentReference w:id="20"/>
-      </w:r>
-      <w:commentRangeEnd w:id="21"/>
-      <w:r>
-        <w:rPr>
-          <w:rFonts w:ascii="Times New Roman" w:hAnsi="Times New Roman"/>
-        </w:rPr>
-        <w:t>,</w:t>
-      </w:r>
-      <w:r>
-        <w:rPr>
-          <w:rStyle w:val="CommentReference"/>
-        </w:rPr>
-        <w:commentReference w:id="21"/>
-      </w:r>
-      <w:r>
-        <w:rPr>
-          <w:rFonts w:ascii="Times New Roman" w:hAnsi="Times New Roman"/>
-        </w:rPr>
-        <w:t xml:space="preserve"> we use an example of a recreational fishery with two managed species to </w:t>
-      </w:r>
-      <w:r>
-        <w:rPr>
-          <w:rFonts w:ascii="Times New Roman" w:hAnsi="Times New Roman"/>
-        </w:rPr>
-        <w:t>explore</w:t>
-      </w:r>
-      <w:r>
-        <w:rPr>
-          <w:rFonts w:ascii="Times New Roman" w:hAnsi="Times New Roman"/>
-        </w:rPr>
-        <w:t xml:space="preserve"> how managers can leverage ecological interactions between species to achieve their goals.</w:t>
-      </w:r>
-      <w:r>
-        <w:rPr>
-          <w:rFonts w:ascii="Times New Roman" w:hAnsi="Times New Roman"/>
-        </w:rPr>
-        <w:t xml:space="preserve"> </w:t>
-      </w:r>
-      <w:r>
-        <w:rPr>
-          <w:rFonts w:ascii="Times New Roman" w:hAnsi="Times New Roman"/>
-        </w:rPr>
-        <w:t>Outcomes that are of specific interest arise from stable states where the desired species dominates, resulting in higher economic benefits and user satisfaction.</w:t>
-      </w:r>
-      <w:r>
-        <w:rPr>
-          <w:rFonts w:ascii="Times New Roman" w:hAnsi="Times New Roman"/>
-        </w:rPr>
-        <w:t xml:space="preserve"> Our model, like all models, makes necessary simplifying assumptions to balance tractability with realism. We use a relatively simple fishery model that allows for the interaction and harvest of two species</w:t>
-      </w:r>
-      <w:r>
-        <w:rPr>
-          <w:rFonts w:ascii="Times New Roman" w:hAnsi="Times New Roman"/>
-        </w:rPr>
-        <w:t>,</w:t>
-      </w:r>
-      <w:r>
-        <w:rPr>
-          <w:rFonts w:ascii="Times New Roman" w:hAnsi="Times New Roman"/>
-        </w:rPr>
-        <w:t xml:space="preserve"> which is an improvement over many of the single species models used to date. Our hypothesis that </w:t>
-      </w:r>
-      <w:r>
-        <w:rPr>
-          <w:rFonts w:ascii="Times New Roman" w:hAnsi="Times New Roman"/>
-        </w:rPr>
-        <w:t xml:space="preserve">management activities that take species interactions into account are more successful </w:t>
-      </w:r>
-      <w:r>
-        <w:rPr>
-          <w:rFonts w:ascii="Times New Roman" w:hAnsi="Times New Roman"/>
-        </w:rPr>
-        <w:t>at keeping a system in a safe operating space</w:t>
-      </w:r>
-      <w:commentRangeStart w:id="22"/>
-      <w:r>
-        <w:rPr>
-          <w:rFonts w:ascii="Times New Roman" w:hAnsi="Times New Roman"/>
-        </w:rPr>
-        <w:t xml:space="preserve"> leads us to </w:t>
-      </w:r>
-      <w:r>
-        <w:rPr>
-          <w:rFonts w:ascii="Times New Roman" w:hAnsi="Times New Roman"/>
-        </w:rPr>
-        <w:t xml:space="preserve">predict that consideration of these interactions and the resulting non-linear dynamics </w:t>
-      </w:r>
-      <w:commentRangeEnd w:id="22"/>
-      <w:r>
-        <w:rPr>
-          <w:rStyle w:val="CommentReference"/>
-        </w:rPr>
-        <w:commentReference w:id="22"/>
       </w:r>
       <w:r>
         <w:rPr>
@@ -1363,8 +1335,8 @@
           <w:color w:val="auto"/>
         </w:rPr>
       </w:pPr>
-      <w:bookmarkStart w:id="23" w:name="methods"/>
-      <w:commentRangeStart w:id="24"/>
+      <w:bookmarkStart w:id="20" w:name="methods"/>
+      <w:commentRangeStart w:id="21"/>
       <w:r>
         <w:rPr>
           <w:rFonts w:ascii="Times New Roman" w:hAnsi="Times New Roman" w:cs="Times New Roman"/>
@@ -1372,8 +1344,8 @@
         </w:rPr>
         <w:t>Methods</w:t>
       </w:r>
-      <w:bookmarkEnd w:id="23"/>
-      <w:commentRangeEnd w:id="24"/>
+      <w:bookmarkEnd w:id="20"/>
+      <w:commentRangeEnd w:id="21"/>
       <w:r>
         <w:rPr>
           <w:rStyle w:val="CommentReference"/>
@@ -1382,7 +1354,7 @@
           <w:bCs w:val="0"/>
           <w:color w:val="auto"/>
         </w:rPr>
-        <w:commentReference w:id="24"/>
+        <w:commentReference w:id="21"/>
       </w:r>
     </w:p>
     <w:p>
@@ -1399,8 +1371,8 @@
           <w:szCs w:val="24"/>
         </w:rPr>
       </w:pPr>
-      <w:bookmarkStart w:id="25" w:name="model"/>
-      <w:commentRangeStart w:id="26"/>
+      <w:bookmarkStart w:id="22" w:name="model"/>
+      <w:commentRangeStart w:id="23"/>
       <w:r>
         <w:rPr>
           <w:rFonts w:ascii="Times New Roman" w:hAnsi="Times New Roman" w:cs="Times New Roman"/>
@@ -1410,7 +1382,7 @@
         </w:rPr>
         <w:t>Overview</w:t>
       </w:r>
-      <w:commentRangeEnd w:id="26"/>
+      <w:commentRangeEnd w:id="23"/>
       <w:r>
         <w:rPr>
           <w:rStyle w:val="CommentReference"/>
@@ -1419,7 +1391,7 @@
           <w:bCs w:val="0"/>
           <w:color w:val="auto"/>
         </w:rPr>
-        <w:commentReference w:id="26"/>
+        <w:commentReference w:id="23"/>
       </w:r>
     </w:p>
     <w:p>
@@ -1463,7 +1435,7 @@
       <w:r>
         <w:t xml:space="preserve"> the refuge and associated foraging arena more than the other. </w:t>
       </w:r>
-      <w:commentRangeStart w:id="27"/>
+      <w:commentRangeStart w:id="24"/>
       <w:r>
         <w:t>This is designed to mimic the walleye (</w:t>
       </w:r>
@@ -1488,12 +1460,12 @@
       <w:r>
         <w:t>) relationship in north temperate lakes where walleye have historically outcompeted largemouth bass.</w:t>
       </w:r>
-      <w:commentRangeEnd w:id="27"/>
-      <w:r>
-        <w:rPr>
-          <w:rStyle w:val="CommentReference"/>
-        </w:rPr>
-        <w:commentReference w:id="27"/>
+      <w:commentRangeEnd w:id="24"/>
+      <w:r>
+        <w:rPr>
+          <w:rStyle w:val="CommentReference"/>
+        </w:rPr>
+        <w:commentReference w:id="24"/>
       </w:r>
     </w:p>
     <w:p>
@@ -1519,7 +1491,7 @@
         </w:rPr>
         <w:t>Model</w:t>
       </w:r>
-      <w:bookmarkEnd w:id="25"/>
+      <w:bookmarkEnd w:id="22"/>
     </w:p>
     <w:p>
       <w:pPr>
@@ -1585,19 +1557,19 @@
         </w:rPr>
         <w:t>p</w:t>
       </w:r>
-      <w:commentRangeStart w:id="28"/>
+      <w:commentRangeStart w:id="25"/>
       <w:r>
         <w:rPr>
           <w:rFonts w:ascii="Times New Roman" w:hAnsi="Times New Roman" w:cs="Times New Roman"/>
         </w:rPr>
         <w:t>revious</w:t>
       </w:r>
-      <w:commentRangeEnd w:id="28"/>
-      <w:r>
-        <w:rPr>
-          <w:rStyle w:val="CommentReference"/>
-        </w:rPr>
-        <w:commentReference w:id="28"/>
+      <w:commentRangeEnd w:id="25"/>
+      <w:r>
+        <w:rPr>
+          <w:rStyle w:val="CommentReference"/>
+        </w:rPr>
+        <w:commentReference w:id="25"/>
       </w:r>
       <w:r>
         <w:rPr>
@@ -1789,9 +1761,9 @@
           <w:szCs w:val="24"/>
         </w:rPr>
       </w:pPr>
-      <w:bookmarkStart w:id="29" w:name="adult-dynamics"/>
-      <w:commentRangeStart w:id="30"/>
-      <w:commentRangeStart w:id="31"/>
+      <w:bookmarkStart w:id="26" w:name="adult-dynamics"/>
+      <w:commentRangeStart w:id="27"/>
+      <w:commentRangeStart w:id="28"/>
       <w:r>
         <w:rPr>
           <w:rFonts w:ascii="Times New Roman" w:hAnsi="Times New Roman" w:cs="Times New Roman"/>
@@ -1801,8 +1773,8 @@
         </w:rPr>
         <w:t>Adult Dynamics</w:t>
       </w:r>
-      <w:bookmarkEnd w:id="29"/>
-      <w:commentRangeEnd w:id="30"/>
+      <w:bookmarkEnd w:id="26"/>
+      <w:commentRangeEnd w:id="27"/>
       <w:r>
         <w:rPr>
           <w:rStyle w:val="CommentReference"/>
@@ -1813,9 +1785,9 @@
           <w:sz w:val="24"/>
           <w:szCs w:val="24"/>
         </w:rPr>
-        <w:commentReference w:id="30"/>
-      </w:r>
-      <w:commentRangeEnd w:id="31"/>
+        <w:commentReference w:id="27"/>
+      </w:r>
+      <w:commentRangeEnd w:id="28"/>
       <w:r>
         <w:rPr>
           <w:rStyle w:val="CommentReference"/>
@@ -1824,7 +1796,7 @@
           <w:bCs w:val="0"/>
           <w:color w:val="auto"/>
         </w:rPr>
-        <w:commentReference w:id="31"/>
+        <w:commentReference w:id="28"/>
       </w:r>
     </w:p>
     <w:p>
@@ -2341,19 +2313,19 @@
           <w:rFonts w:ascii="Times New Roman" w:hAnsi="Times New Roman" w:cs="Times New Roman"/>
         </w:rPr>
       </w:pPr>
-      <w:commentRangeStart w:id="32"/>
+      <w:commentRangeStart w:id="29"/>
       <w:r>
         <w:rPr>
           <w:rFonts w:ascii="Times New Roman" w:hAnsi="Times New Roman" w:cs="Times New Roman"/>
         </w:rPr>
         <w:t xml:space="preserve">Adults </w:t>
       </w:r>
-      <w:commentRangeEnd w:id="32"/>
-      <w:r>
-        <w:rPr>
-          <w:rStyle w:val="CommentReference"/>
-        </w:rPr>
-        <w:commentReference w:id="32"/>
+      <w:commentRangeEnd w:id="29"/>
+      <w:r>
+        <w:rPr>
+          <w:rStyle w:val="CommentReference"/>
+        </w:rPr>
+        <w:commentReference w:id="29"/>
       </w:r>
       <w:r>
         <w:rPr>
@@ -2373,8 +2345,8 @@
         </w:rPr>
         <w:t xml:space="preserve">constant rate </w:t>
       </w:r>
-      <w:commentRangeStart w:id="33"/>
-      <w:commentRangeStart w:id="34"/>
+      <w:commentRangeStart w:id="30"/>
+      <w:commentRangeStart w:id="31"/>
       <m:oMath>
         <m:sSub>
           <m:sSubPr>
@@ -2434,7 +2406,7 @@
             </m:r>
           </m:sub>
         </m:sSub>
-        <w:commentRangeEnd w:id="33"/>
+        <w:commentRangeEnd w:id="30"/>
         <m:r>
           <m:rPr>
             <m:sty m:val="p"/>
@@ -2442,9 +2414,9 @@
           <w:rPr>
             <w:rStyle w:val="CommentReference"/>
           </w:rPr>
-          <w:commentReference w:id="33"/>
+          <w:commentReference w:id="30"/>
         </m:r>
-        <w:commentRangeEnd w:id="34"/>
+        <w:commentRangeEnd w:id="31"/>
         <m:r>
           <m:rPr>
             <m:sty m:val="p"/>
@@ -2452,7 +2424,7 @@
           <w:rPr>
             <w:rStyle w:val="CommentReference"/>
           </w:rPr>
-          <w:commentReference w:id="34"/>
+          <w:commentReference w:id="31"/>
         </m:r>
       </m:oMath>
       <w:r>
@@ -2626,7 +2598,7 @@
           <w:szCs w:val="24"/>
         </w:rPr>
       </w:pPr>
-      <w:bookmarkStart w:id="35" w:name="juvenile-dynamics"/>
+      <w:bookmarkStart w:id="32" w:name="juvenile-dynamics"/>
       <w:r>
         <w:rPr>
           <w:rFonts w:ascii="Times New Roman" w:hAnsi="Times New Roman" w:cs="Times New Roman"/>
@@ -2636,7 +2608,7 @@
         </w:rPr>
         <w:t>Juvenile Dynamics</w:t>
       </w:r>
-      <w:bookmarkEnd w:id="35"/>
+      <w:bookmarkEnd w:id="32"/>
     </w:p>
     <w:p>
       <w:pPr>
@@ -3708,19 +3680,19 @@
         </w:rPr>
         <w:tab/>
       </w:r>
-      <w:commentRangeStart w:id="36"/>
+      <w:commentRangeStart w:id="33"/>
       <w:r>
         <w:rPr>
           <w:rFonts w:ascii="Times New Roman" w:eastAsiaTheme="minorEastAsia" w:hAnsi="Times New Roman" w:cs="Times New Roman"/>
         </w:rPr>
         <w:t>Eq</w:t>
       </w:r>
-      <w:commentRangeEnd w:id="36"/>
-      <w:r>
-        <w:rPr>
-          <w:rStyle w:val="CommentReference"/>
-        </w:rPr>
-        <w:commentReference w:id="36"/>
+      <w:commentRangeEnd w:id="33"/>
+      <w:r>
+        <w:rPr>
+          <w:rStyle w:val="CommentReference"/>
+        </w:rPr>
+        <w:commentReference w:id="33"/>
       </w:r>
       <w:r>
         <w:rPr>
@@ -4830,43 +4802,43 @@
         </w:rPr>
         <w:t xml:space="preserve">dependent recruitment based on </w:t>
       </w:r>
+      <w:commentRangeStart w:id="34"/>
+      <w:commentRangeStart w:id="35"/>
+      <w:commentRangeStart w:id="36"/>
+      <w:r>
+        <w:rPr>
+          <w:rFonts w:ascii="Times New Roman" w:hAnsi="Times New Roman" w:cs="Times New Roman"/>
+        </w:rPr>
+        <w:t>Ricker stock-recruitment relationships</w:t>
+      </w:r>
+      <w:commentRangeEnd w:id="34"/>
+      <w:r>
+        <w:rPr>
+          <w:rStyle w:val="CommentReference"/>
+        </w:rPr>
+        <w:commentReference w:id="34"/>
+      </w:r>
+      <w:commentRangeEnd w:id="35"/>
+      <w:r>
+        <w:rPr>
+          <w:rStyle w:val="CommentReference"/>
+        </w:rPr>
+        <w:commentReference w:id="35"/>
+      </w:r>
+      <w:commentRangeEnd w:id="36"/>
+      <w:r>
+        <w:rPr>
+          <w:rStyle w:val="CommentReference"/>
+        </w:rPr>
+        <w:commentReference w:id="36"/>
+      </w:r>
+      <w:r>
+        <w:rPr>
+          <w:rFonts w:ascii="Times New Roman" w:hAnsi="Times New Roman" w:cs="Times New Roman"/>
+        </w:rPr>
+        <w:t xml:space="preserve">. Additionally, stocking of juveniles can be imposed </w:t>
+      </w:r>
       <w:commentRangeStart w:id="37"/>
-      <w:commentRangeStart w:id="38"/>
-      <w:commentRangeStart w:id="39"/>
-      <w:r>
-        <w:rPr>
-          <w:rFonts w:ascii="Times New Roman" w:hAnsi="Times New Roman" w:cs="Times New Roman"/>
-        </w:rPr>
-        <w:t>Ricker stock-recruitment relationships</w:t>
-      </w:r>
-      <w:commentRangeEnd w:id="37"/>
-      <w:r>
-        <w:rPr>
-          <w:rStyle w:val="CommentReference"/>
-        </w:rPr>
-        <w:commentReference w:id="37"/>
-      </w:r>
-      <w:commentRangeEnd w:id="38"/>
-      <w:r>
-        <w:rPr>
-          <w:rStyle w:val="CommentReference"/>
-        </w:rPr>
-        <w:commentReference w:id="38"/>
-      </w:r>
-      <w:commentRangeEnd w:id="39"/>
-      <w:r>
-        <w:rPr>
-          <w:rStyle w:val="CommentReference"/>
-        </w:rPr>
-        <w:commentReference w:id="39"/>
-      </w:r>
-      <w:r>
-        <w:rPr>
-          <w:rFonts w:ascii="Times New Roman" w:hAnsi="Times New Roman" w:cs="Times New Roman"/>
-        </w:rPr>
-        <w:t xml:space="preserve">. Additionally, stocking of juveniles can be imposed </w:t>
-      </w:r>
-      <w:commentRangeStart w:id="40"/>
       <w:r>
         <w:rPr>
           <w:rFonts w:ascii="Times New Roman" w:hAnsi="Times New Roman" w:cs="Times New Roman"/>
@@ -4932,7 +4904,7 @@
             </m:r>
           </m:sub>
         </m:sSub>
-        <w:commentRangeEnd w:id="40"/>
+        <w:commentRangeEnd w:id="37"/>
         <m:r>
           <m:rPr>
             <m:sty m:val="p"/>
@@ -4940,7 +4912,7 @@
           <w:rPr>
             <w:rStyle w:val="CommentReference"/>
           </w:rPr>
-          <w:commentReference w:id="40"/>
+          <w:commentReference w:id="37"/>
         </m:r>
       </m:oMath>
       <w:r>
@@ -5603,27 +5575,27 @@
         </w:rPr>
         <w:t xml:space="preserve">foraging </w:t>
       </w:r>
-      <w:commentRangeStart w:id="41"/>
-      <w:commentRangeStart w:id="42"/>
+      <w:commentRangeStart w:id="38"/>
+      <w:commentRangeStart w:id="39"/>
       <w:r>
         <w:rPr>
           <w:rFonts w:ascii="Times New Roman" w:hAnsi="Times New Roman" w:cs="Times New Roman"/>
         </w:rPr>
         <w:t>arena</w:t>
       </w:r>
-      <w:commentRangeEnd w:id="41"/>
-      <w:r>
-        <w:rPr>
-          <w:rStyle w:val="CommentReference"/>
-        </w:rPr>
-        <w:commentReference w:id="41"/>
-      </w:r>
-      <w:commentRangeEnd w:id="42"/>
-      <w:r>
-        <w:rPr>
-          <w:rStyle w:val="CommentReference"/>
-        </w:rPr>
-        <w:commentReference w:id="42"/>
+      <w:commentRangeEnd w:id="38"/>
+      <w:r>
+        <w:rPr>
+          <w:rStyle w:val="CommentReference"/>
+        </w:rPr>
+        <w:commentReference w:id="38"/>
+      </w:r>
+      <w:commentRangeEnd w:id="39"/>
+      <w:r>
+        <w:rPr>
+          <w:rStyle w:val="CommentReference"/>
+        </w:rPr>
+        <w:commentReference w:id="39"/>
       </w:r>
       <w:r>
         <w:rPr>
@@ -5814,8 +5786,8 @@
                 <w:rFonts w:ascii="Times New Roman" w:hAnsi="Times New Roman" w:cs="Times New Roman"/>
               </w:rPr>
             </w:pPr>
-            <w:commentRangeStart w:id="43"/>
-            <w:commentRangeStart w:id="44"/>
+            <w:commentRangeStart w:id="40"/>
+            <w:commentRangeStart w:id="41"/>
             <w:r>
               <w:rPr>
                 <w:rFonts w:ascii="Times New Roman" w:hAnsi="Times New Roman" w:cs="Times New Roman"/>
@@ -5828,20 +5800,20 @@
               </w:rPr>
               <w:t>efinitions</w:t>
             </w:r>
-            <w:commentRangeEnd w:id="43"/>
+            <w:commentRangeEnd w:id="40"/>
             <w:r>
               <w:rPr>
                 <w:rStyle w:val="CommentReference"/>
                 <w:rFonts w:ascii="Times New Roman" w:hAnsi="Times New Roman" w:cs="Times New Roman"/>
               </w:rPr>
-              <w:commentReference w:id="43"/>
+              <w:commentReference w:id="40"/>
             </w:r>
-            <w:commentRangeEnd w:id="44"/>
+            <w:commentRangeEnd w:id="41"/>
             <w:r>
               <w:rPr>
                 <w:rStyle w:val="CommentReference"/>
               </w:rPr>
-              <w:commentReference w:id="44"/>
+              <w:commentReference w:id="41"/>
             </w:r>
           </w:p>
         </w:tc>
@@ -6662,7 +6634,7 @@
           <w:bCs/>
         </w:rPr>
       </w:pPr>
-      <w:bookmarkStart w:id="45" w:name="simulations"/>
+      <w:bookmarkStart w:id="42" w:name="simulations"/>
     </w:p>
     <w:p>
       <w:pPr>
@@ -6678,7 +6650,7 @@
           <w:szCs w:val="28"/>
         </w:rPr>
       </w:pPr>
-      <w:commentRangeStart w:id="46"/>
+      <w:commentRangeStart w:id="43"/>
       <w:r>
         <w:rPr>
           <w:rFonts w:ascii="Times New Roman" w:hAnsi="Times New Roman" w:cs="Times New Roman"/>
@@ -6688,7 +6660,7 @@
         </w:rPr>
         <w:t>Model</w:t>
       </w:r>
-      <w:commentRangeEnd w:id="46"/>
+      <w:commentRangeEnd w:id="43"/>
       <w:r>
         <w:rPr>
           <w:rStyle w:val="CommentReference"/>
@@ -6697,7 +6669,7 @@
           <w:sz w:val="28"/>
           <w:szCs w:val="28"/>
         </w:rPr>
-        <w:commentReference w:id="46"/>
+        <w:commentReference w:id="43"/>
       </w:r>
       <w:r>
         <w:rPr>
@@ -6708,7 +6680,7 @@
         </w:rPr>
         <w:t xml:space="preserve"> </w:t>
       </w:r>
-      <w:commentRangeStart w:id="47"/>
+      <w:commentRangeStart w:id="44"/>
       <w:r>
         <w:rPr>
           <w:rFonts w:ascii="Times New Roman" w:hAnsi="Times New Roman" w:cs="Times New Roman"/>
@@ -6718,7 +6690,7 @@
         </w:rPr>
         <w:t>Experiments</w:t>
       </w:r>
-      <w:commentRangeEnd w:id="47"/>
+      <w:commentRangeEnd w:id="44"/>
       <w:r>
         <w:rPr>
           <w:rStyle w:val="CommentReference"/>
@@ -6727,9 +6699,9 @@
           <w:sz w:val="28"/>
           <w:szCs w:val="28"/>
         </w:rPr>
-        <w:commentReference w:id="47"/>
-      </w:r>
-      <w:bookmarkEnd w:id="45"/>
+        <w:commentReference w:id="44"/>
+      </w:r>
+      <w:bookmarkEnd w:id="42"/>
     </w:p>
     <w:p>
       <w:pPr>
@@ -6789,7 +6761,7 @@
         </w:rPr>
         <w:t xml:space="preserve"> We focused on four different model experiments that reflect scenarios that are likely commonly encountered by </w:t>
       </w:r>
-      <w:commentRangeStart w:id="48"/>
+      <w:commentRangeStart w:id="45"/>
       <w:r>
         <w:rPr>
           <w:rFonts w:ascii="Times New Roman" w:hAnsi="Times New Roman" w:cs="Times New Roman"/>
@@ -6808,12 +6780,12 @@
         </w:rPr>
         <w:t xml:space="preserve">irst, we sought to understand how the fishery in this model functioned over a range of harvest levels (both species 1 and 2). The aim of this simulation was to understand species dynamics and the stable states that are </w:t>
       </w:r>
-      <w:commentRangeEnd w:id="48"/>
-      <w:r>
-        <w:rPr>
-          <w:rStyle w:val="CommentReference"/>
-        </w:rPr>
-        <w:commentReference w:id="48"/>
+      <w:commentRangeEnd w:id="45"/>
+      <w:r>
+        <w:rPr>
+          <w:rStyle w:val="CommentReference"/>
+        </w:rPr>
+        <w:commentReference w:id="45"/>
       </w:r>
       <w:r>
         <w:rPr>
@@ -6833,7 +6805,7 @@
         </w:rPr>
         <w:t xml:space="preserve">, we </w:t>
       </w:r>
-      <w:commentRangeStart w:id="49"/>
+      <w:commentRangeStart w:id="46"/>
       <w:r>
         <w:rPr>
           <w:rFonts w:ascii="Times New Roman" w:hAnsi="Times New Roman" w:cs="Times New Roman"/>
@@ -6866,12 +6838,12 @@
         </w:rPr>
         <w:t xml:space="preserve"> both species </w:t>
       </w:r>
-      <w:commentRangeEnd w:id="49"/>
-      <w:r>
-        <w:rPr>
-          <w:rStyle w:val="CommentReference"/>
-        </w:rPr>
-        <w:commentReference w:id="49"/>
+      <w:commentRangeEnd w:id="46"/>
+      <w:r>
+        <w:rPr>
+          <w:rStyle w:val="CommentReference"/>
+        </w:rPr>
+        <w:commentReference w:id="46"/>
       </w:r>
       <w:r>
         <w:rPr>
@@ -6903,7 +6875,7 @@
         </w:rPr>
         <w:t xml:space="preserve">model experiment focused on the interactive effects of management on both species in the system. Here, we sought </w:t>
       </w:r>
-      <w:commentRangeStart w:id="50"/>
+      <w:commentRangeStart w:id="47"/>
       <w:r>
         <w:rPr>
           <w:rFonts w:ascii="Times New Roman" w:hAnsi="Times New Roman" w:cs="Times New Roman"/>
@@ -6916,12 +6888,12 @@
         </w:rPr>
         <w:t>different paths managers may take to the same outcome through managing one or both species.</w:t>
       </w:r>
-      <w:commentRangeEnd w:id="50"/>
-      <w:r>
-        <w:rPr>
-          <w:rStyle w:val="CommentReference"/>
-        </w:rPr>
-        <w:commentReference w:id="50"/>
+      <w:commentRangeEnd w:id="47"/>
+      <w:r>
+        <w:rPr>
+          <w:rStyle w:val="CommentReference"/>
+        </w:rPr>
+        <w:commentReference w:id="47"/>
       </w:r>
       <w:r>
         <w:rPr>
@@ -7146,9 +7118,9 @@
           <w:color w:val="auto"/>
         </w:rPr>
       </w:pPr>
-      <w:bookmarkStart w:id="51" w:name="results"/>
-      <w:commentRangeStart w:id="52"/>
-      <w:commentRangeStart w:id="53"/>
+      <w:bookmarkStart w:id="48" w:name="results"/>
+      <w:commentRangeStart w:id="49"/>
+      <w:commentRangeStart w:id="50"/>
       <w:r>
         <w:rPr>
           <w:rFonts w:ascii="Times New Roman" w:hAnsi="Times New Roman" w:cs="Times New Roman"/>
@@ -7156,8 +7128,8 @@
         </w:rPr>
         <w:t>Results</w:t>
       </w:r>
-      <w:bookmarkEnd w:id="51"/>
-      <w:commentRangeEnd w:id="52"/>
+      <w:bookmarkEnd w:id="48"/>
+      <w:commentRangeEnd w:id="49"/>
       <w:r>
         <w:rPr>
           <w:rStyle w:val="CommentReference"/>
@@ -7166,9 +7138,9 @@
           <w:bCs w:val="0"/>
           <w:color w:val="auto"/>
         </w:rPr>
-        <w:commentReference w:id="52"/>
-      </w:r>
-      <w:commentRangeEnd w:id="53"/>
+        <w:commentReference w:id="49"/>
+      </w:r>
+      <w:commentRangeEnd w:id="50"/>
       <w:r>
         <w:rPr>
           <w:rStyle w:val="CommentReference"/>
@@ -7177,7 +7149,7 @@
           <w:bCs w:val="0"/>
           <w:color w:val="auto"/>
         </w:rPr>
-        <w:commentReference w:id="53"/>
+        <w:commentReference w:id="50"/>
       </w:r>
     </w:p>
     <w:p>
@@ -7228,145 +7200,145 @@
         </w:rPr>
         <w:t xml:space="preserve">). </w:t>
       </w:r>
+      <w:commentRangeStart w:id="51"/>
+      <w:commentRangeStart w:id="52"/>
+      <w:r>
+        <w:rPr>
+          <w:rFonts w:ascii="Times New Roman" w:hAnsi="Times New Roman" w:cs="Times New Roman"/>
+        </w:rPr>
+        <w:t>The</w:t>
+      </w:r>
+      <w:commentRangeEnd w:id="51"/>
+      <w:commentRangeEnd w:id="52"/>
+      <w:r>
+        <w:rPr>
+          <w:rStyle w:val="CommentReference"/>
+        </w:rPr>
+        <w:commentReference w:id="51"/>
+      </w:r>
+      <w:r>
+        <w:rPr>
+          <w:rStyle w:val="CommentReference"/>
+        </w:rPr>
+        <w:commentReference w:id="52"/>
+      </w:r>
+      <w:r>
+        <w:rPr>
+          <w:rFonts w:ascii="Times New Roman" w:hAnsi="Times New Roman" w:cs="Times New Roman"/>
+        </w:rPr>
+        <w:t xml:space="preserve"> </w:t>
+      </w:r>
+      <w:commentRangeStart w:id="53"/>
+      <w:r>
+        <w:rPr>
+          <w:rFonts w:ascii="Times New Roman" w:hAnsi="Times New Roman" w:cs="Times New Roman"/>
+        </w:rPr>
+        <w:t>model</w:t>
+      </w:r>
+      <w:commentRangeEnd w:id="53"/>
+      <w:r>
+        <w:rPr>
+          <w:rStyle w:val="CommentReference"/>
+        </w:rPr>
+        <w:commentReference w:id="53"/>
+      </w:r>
+      <w:r>
+        <w:rPr>
+          <w:rFonts w:ascii="Times New Roman" w:hAnsi="Times New Roman" w:cs="Times New Roman"/>
+        </w:rPr>
+        <w:t xml:space="preserve"> demonstrate</w:t>
+      </w:r>
+      <w:r>
+        <w:rPr>
+          <w:rFonts w:ascii="Times New Roman" w:hAnsi="Times New Roman" w:cs="Times New Roman"/>
+        </w:rPr>
+        <w:t>d</w:t>
+      </w:r>
+      <w:r>
+        <w:rPr>
+          <w:rFonts w:ascii="Times New Roman" w:hAnsi="Times New Roman" w:cs="Times New Roman"/>
+        </w:rPr>
+        <w:t xml:space="preserve"> alternative stable states (Fig. 1). Across the range of harvest</w:t>
+      </w:r>
+      <w:r>
+        <w:rPr>
+          <w:rFonts w:ascii="Times New Roman" w:hAnsi="Times New Roman" w:cs="Times New Roman"/>
+        </w:rPr>
+        <w:t xml:space="preserve"> rates when run to equilibrium</w:t>
+      </w:r>
+      <w:r>
+        <w:rPr>
+          <w:rFonts w:ascii="Times New Roman" w:hAnsi="Times New Roman" w:cs="Times New Roman"/>
+        </w:rPr>
+        <w:t>, the model outcomes</w:t>
+      </w:r>
+      <w:r>
+        <w:rPr>
+          <w:rFonts w:ascii="Times New Roman" w:hAnsi="Times New Roman" w:cs="Times New Roman"/>
+        </w:rPr>
+        <w:t xml:space="preserve"> </w:t>
+      </w:r>
+      <w:r>
+        <w:rPr>
+          <w:rFonts w:ascii="Times New Roman" w:hAnsi="Times New Roman" w:cs="Times New Roman"/>
+        </w:rPr>
+        <w:t>differ</w:t>
+      </w:r>
+      <w:r>
+        <w:rPr>
+          <w:rFonts w:ascii="Times New Roman" w:hAnsi="Times New Roman" w:cs="Times New Roman"/>
+        </w:rPr>
+        <w:t>ed</w:t>
+      </w:r>
+      <w:r>
+        <w:rPr>
+          <w:rFonts w:ascii="Times New Roman" w:hAnsi="Times New Roman" w:cs="Times New Roman"/>
+        </w:rPr>
+        <w:t xml:space="preserve"> depending on the initial system state. For example</w:t>
+      </w:r>
+      <w:r>
+        <w:rPr>
+          <w:rFonts w:ascii="Times New Roman" w:hAnsi="Times New Roman" w:cs="Times New Roman"/>
+        </w:rPr>
+        <w:t>,</w:t>
+      </w:r>
+      <w:r>
+        <w:rPr>
+          <w:rFonts w:ascii="Times New Roman" w:hAnsi="Times New Roman" w:cs="Times New Roman"/>
+        </w:rPr>
+        <w:t xml:space="preserve"> a harvest rate </w:t>
+      </w:r>
       <w:commentRangeStart w:id="54"/>
-      <w:commentRangeStart w:id="55"/>
-      <w:r>
-        <w:rPr>
-          <w:rFonts w:ascii="Times New Roman" w:hAnsi="Times New Roman" w:cs="Times New Roman"/>
-        </w:rPr>
-        <w:t>The</w:t>
+      <w:r>
+        <w:rPr>
+          <w:rFonts w:ascii="Times New Roman" w:hAnsi="Times New Roman" w:cs="Times New Roman"/>
+        </w:rPr>
+        <w:t>of</w:t>
+      </w:r>
+      <w:r>
+        <w:rPr>
+          <w:rFonts w:ascii="Times New Roman" w:hAnsi="Times New Roman" w:cs="Times New Roman"/>
+        </w:rPr>
+        <w:t xml:space="preserve"> approximately </w:t>
+      </w:r>
+      <w:r>
+        <w:rPr>
+          <w:rFonts w:ascii="Times New Roman" w:hAnsi="Times New Roman" w:cs="Times New Roman"/>
+        </w:rPr>
+        <w:t>3</w:t>
+      </w:r>
+      <w:r>
+        <w:rPr>
+          <w:rFonts w:ascii="Times New Roman" w:hAnsi="Times New Roman" w:cs="Times New Roman"/>
+        </w:rPr>
+        <w:t xml:space="preserve"> fish </w:t>
       </w:r>
       <w:commentRangeEnd w:id="54"/>
-      <w:commentRangeEnd w:id="55"/>
       <w:r>
         <w:rPr>
           <w:rStyle w:val="CommentReference"/>
         </w:rPr>
         <w:commentReference w:id="54"/>
-      </w:r>
-      <w:r>
-        <w:rPr>
-          <w:rStyle w:val="CommentReference"/>
-        </w:rPr>
-        <w:commentReference w:id="55"/>
-      </w:r>
-      <w:r>
-        <w:rPr>
-          <w:rFonts w:ascii="Times New Roman" w:hAnsi="Times New Roman" w:cs="Times New Roman"/>
-        </w:rPr>
-        <w:t xml:space="preserve"> </w:t>
-      </w:r>
-      <w:commentRangeStart w:id="56"/>
-      <w:r>
-        <w:rPr>
-          <w:rFonts w:ascii="Times New Roman" w:hAnsi="Times New Roman" w:cs="Times New Roman"/>
-        </w:rPr>
-        <w:t>model</w:t>
-      </w:r>
-      <w:commentRangeEnd w:id="56"/>
-      <w:r>
-        <w:rPr>
-          <w:rStyle w:val="CommentReference"/>
-        </w:rPr>
-        <w:commentReference w:id="56"/>
-      </w:r>
-      <w:r>
-        <w:rPr>
-          <w:rFonts w:ascii="Times New Roman" w:hAnsi="Times New Roman" w:cs="Times New Roman"/>
-        </w:rPr>
-        <w:t xml:space="preserve"> demonstrate</w:t>
-      </w:r>
-      <w:r>
-        <w:rPr>
-          <w:rFonts w:ascii="Times New Roman" w:hAnsi="Times New Roman" w:cs="Times New Roman"/>
-        </w:rPr>
-        <w:t>d</w:t>
-      </w:r>
-      <w:r>
-        <w:rPr>
-          <w:rFonts w:ascii="Times New Roman" w:hAnsi="Times New Roman" w:cs="Times New Roman"/>
-        </w:rPr>
-        <w:t xml:space="preserve"> alternative stable states (Fig. 1). Across the range of harvest</w:t>
-      </w:r>
-      <w:r>
-        <w:rPr>
-          <w:rFonts w:ascii="Times New Roman" w:hAnsi="Times New Roman" w:cs="Times New Roman"/>
-        </w:rPr>
-        <w:t xml:space="preserve"> rates when run to equilibrium</w:t>
-      </w:r>
-      <w:r>
-        <w:rPr>
-          <w:rFonts w:ascii="Times New Roman" w:hAnsi="Times New Roman" w:cs="Times New Roman"/>
-        </w:rPr>
-        <w:t>, the model outcomes</w:t>
-      </w:r>
-      <w:r>
-        <w:rPr>
-          <w:rFonts w:ascii="Times New Roman" w:hAnsi="Times New Roman" w:cs="Times New Roman"/>
-        </w:rPr>
-        <w:t xml:space="preserve"> </w:t>
-      </w:r>
-      <w:r>
-        <w:rPr>
-          <w:rFonts w:ascii="Times New Roman" w:hAnsi="Times New Roman" w:cs="Times New Roman"/>
-        </w:rPr>
-        <w:t>differ</w:t>
-      </w:r>
-      <w:r>
-        <w:rPr>
-          <w:rFonts w:ascii="Times New Roman" w:hAnsi="Times New Roman" w:cs="Times New Roman"/>
-        </w:rPr>
-        <w:t>ed</w:t>
-      </w:r>
-      <w:r>
-        <w:rPr>
-          <w:rFonts w:ascii="Times New Roman" w:hAnsi="Times New Roman" w:cs="Times New Roman"/>
-        </w:rPr>
-        <w:t xml:space="preserve"> depending on the initial system state. For example</w:t>
-      </w:r>
-      <w:r>
-        <w:rPr>
-          <w:rFonts w:ascii="Times New Roman" w:hAnsi="Times New Roman" w:cs="Times New Roman"/>
-        </w:rPr>
-        <w:t>,</w:t>
-      </w:r>
-      <w:r>
-        <w:rPr>
-          <w:rFonts w:ascii="Times New Roman" w:hAnsi="Times New Roman" w:cs="Times New Roman"/>
-        </w:rPr>
-        <w:t xml:space="preserve"> a harvest rate </w:t>
-      </w:r>
-      <w:commentRangeStart w:id="57"/>
-      <w:r>
-        <w:rPr>
-          <w:rFonts w:ascii="Times New Roman" w:hAnsi="Times New Roman" w:cs="Times New Roman"/>
-        </w:rPr>
-        <w:t>of</w:t>
-      </w:r>
-      <w:r>
-        <w:rPr>
-          <w:rFonts w:ascii="Times New Roman" w:hAnsi="Times New Roman" w:cs="Times New Roman"/>
-        </w:rPr>
-        <w:t xml:space="preserve"> approximately </w:t>
-      </w:r>
-      <w:r>
-        <w:rPr>
-          <w:rFonts w:ascii="Times New Roman" w:hAnsi="Times New Roman" w:cs="Times New Roman"/>
-        </w:rPr>
-        <w:t>3</w:t>
-      </w:r>
-      <w:r>
-        <w:rPr>
-          <w:rFonts w:ascii="Times New Roman" w:hAnsi="Times New Roman" w:cs="Times New Roman"/>
-        </w:rPr>
-        <w:t xml:space="preserve"> fish </w:t>
-      </w:r>
-      <w:commentRangeEnd w:id="57"/>
-      <w:r>
-        <w:rPr>
-          <w:rStyle w:val="CommentReference"/>
-        </w:rPr>
-        <w:commentReference w:id="57"/>
       </w:r>
       <w:r>
         <w:rPr>
@@ -7557,20 +7529,20 @@
           <w:rFonts w:ascii="Times New Roman" w:hAnsi="Times New Roman" w:cs="Times New Roman"/>
         </w:rPr>
       </w:pPr>
-      <w:commentRangeStart w:id="58"/>
-      <w:commentRangeStart w:id="59"/>
+      <w:commentRangeStart w:id="55"/>
+      <w:commentRangeStart w:id="56"/>
       <w:r>
         <w:rPr>
           <w:rFonts w:ascii="Times New Roman" w:hAnsi="Times New Roman" w:cs="Times New Roman"/>
         </w:rPr>
         <w:t>Managing</w:t>
       </w:r>
-      <w:commentRangeEnd w:id="58"/>
-      <w:r>
-        <w:rPr>
-          <w:rStyle w:val="CommentReference"/>
-        </w:rPr>
-        <w:commentReference w:id="58"/>
+      <w:commentRangeEnd w:id="55"/>
+      <w:r>
+        <w:rPr>
+          <w:rStyle w:val="CommentReference"/>
+        </w:rPr>
+        <w:commentReference w:id="55"/>
       </w:r>
       <w:r>
         <w:rPr>
@@ -7578,12 +7550,12 @@
         </w:rPr>
         <w:t xml:space="preserve"> both </w:t>
       </w:r>
-      <w:commentRangeEnd w:id="59"/>
-      <w:r>
-        <w:rPr>
-          <w:rStyle w:val="CommentReference"/>
-        </w:rPr>
-        <w:commentReference w:id="59"/>
+      <w:commentRangeEnd w:id="56"/>
+      <w:r>
+        <w:rPr>
+          <w:rStyle w:val="CommentReference"/>
+        </w:rPr>
+        <w:commentReference w:id="56"/>
       </w:r>
       <w:r>
         <w:rPr>
@@ -7615,7 +7587,7 @@
         </w:rPr>
         <w:t xml:space="preserve"> in </w:t>
       </w:r>
-      <w:commentRangeStart w:id="60"/>
+      <w:commentRangeStart w:id="57"/>
       <w:r>
         <w:rPr>
           <w:rFonts w:ascii="Times New Roman" w:hAnsi="Times New Roman" w:cs="Times New Roman"/>
@@ -7672,12 +7644,12 @@
         </w:rPr>
         <w:t xml:space="preserve"> </w:t>
       </w:r>
-      <w:commentRangeEnd w:id="60"/>
-      <w:r>
-        <w:rPr>
-          <w:rStyle w:val="CommentReference"/>
-        </w:rPr>
-        <w:commentReference w:id="60"/>
+      <w:commentRangeEnd w:id="57"/>
+      <w:r>
+        <w:rPr>
+          <w:rStyle w:val="CommentReference"/>
+        </w:rPr>
+        <w:commentReference w:id="57"/>
       </w:r>
       <w:r>
         <w:rPr>
@@ -7895,7 +7867,7 @@
         </w:rPr>
         <w:t xml:space="preserve"> on species 1 with no stocking necessary. </w:t>
       </w:r>
-      <w:commentRangeStart w:id="61"/>
+      <w:commentRangeStart w:id="58"/>
       <w:r>
         <w:rPr>
           <w:rFonts w:ascii="Times New Roman" w:hAnsi="Times New Roman" w:cs="Times New Roman"/>
@@ -7932,12 +7904,12 @@
         </w:rPr>
         <w:t xml:space="preserve"> able to overcome extreme harvest effects and allow for species 1 to dominate across any harvest rate (Fig. 2).</w:t>
       </w:r>
-      <w:commentRangeEnd w:id="61"/>
-      <w:r>
-        <w:rPr>
-          <w:rStyle w:val="CommentReference"/>
-        </w:rPr>
-        <w:commentReference w:id="61"/>
+      <w:commentRangeEnd w:id="58"/>
+      <w:r>
+        <w:rPr>
+          <w:rStyle w:val="CommentReference"/>
+        </w:rPr>
+        <w:commentReference w:id="58"/>
       </w:r>
       <w:r>
         <w:rPr>
@@ -7945,19 +7917,19 @@
         </w:rPr>
         <w:t xml:space="preserve"> </w:t>
       </w:r>
-      <w:commentRangeStart w:id="62"/>
+      <w:commentRangeStart w:id="59"/>
       <w:r>
         <w:rPr>
           <w:rFonts w:ascii="Times New Roman" w:hAnsi="Times New Roman" w:cs="Times New Roman"/>
         </w:rPr>
         <w:t>These analyses were also conducted in a model scenario where the undesirable species (species 2) was initially dominant and the management goal was to flip the system to favor species 1.</w:t>
       </w:r>
-      <w:commentRangeEnd w:id="62"/>
-      <w:r>
-        <w:rPr>
-          <w:rStyle w:val="CommentReference"/>
-        </w:rPr>
-        <w:commentReference w:id="62"/>
+      <w:commentRangeEnd w:id="59"/>
+      <w:r>
+        <w:rPr>
+          <w:rStyle w:val="CommentReference"/>
+        </w:rPr>
+        <w:commentReference w:id="59"/>
       </w:r>
       <w:r>
         <w:rPr>
@@ -8052,13 +8024,81 @@
           <w:rFonts w:ascii="Times New Roman" w:hAnsi="Times New Roman" w:cs="Times New Roman"/>
         </w:rPr>
       </w:pPr>
+      <w:commentRangeStart w:id="60"/>
+      <w:commentRangeStart w:id="61"/>
+      <w:r>
+        <w:rPr>
+          <w:rFonts w:ascii="Times New Roman" w:hAnsi="Times New Roman" w:cs="Times New Roman"/>
+        </w:rPr>
+        <w:t>Figure 2.</w:t>
+      </w:r>
+      <w:commentRangeEnd w:id="60"/>
+      <w:r>
+        <w:rPr>
+          <w:rStyle w:val="CommentReference"/>
+          <w:i w:val="0"/>
+        </w:rPr>
+        <w:commentReference w:id="60"/>
+      </w:r>
+      <w:commentRangeEnd w:id="61"/>
+      <w:r>
+        <w:rPr>
+          <w:rStyle w:val="CommentReference"/>
+          <w:i w:val="0"/>
+        </w:rPr>
+        <w:commentReference w:id="61"/>
+      </w:r>
+      <w:r>
+        <w:rPr>
+          <w:rFonts w:ascii="Times New Roman" w:hAnsi="Times New Roman" w:cs="Times New Roman"/>
+        </w:rPr>
+        <w:t xml:space="preserve"> </w:t>
+      </w:r>
+      <w:r>
+        <w:rPr>
+          <w:rFonts w:ascii="Times New Roman" w:hAnsi="Times New Roman" w:cs="Times New Roman"/>
+        </w:rPr>
+        <w:t xml:space="preserve">Species 1 dominance isocline where areas above line represent species 1 stocking and harvest combinations that allow species 1 to dominate. Areas below the isoclines represent scenarios where species 2 dominates. Species 1 is initially dominant </w:t>
+      </w:r>
+      <w:r>
+        <w:rPr>
+          <w:rFonts w:ascii="Times New Roman" w:hAnsi="Times New Roman" w:cs="Times New Roman"/>
+        </w:rPr>
+        <w:t xml:space="preserve">and </w:t>
+      </w:r>
+      <w:r>
+        <w:rPr>
+          <w:rFonts w:ascii="Times New Roman" w:hAnsi="Times New Roman" w:cs="Times New Roman"/>
+        </w:rPr>
+        <w:t>the management goal is to maintain this dominance.</w:t>
+      </w:r>
+      <w:r>
+        <w:rPr>
+          <w:rFonts w:ascii="Times New Roman" w:hAnsi="Times New Roman" w:cs="Times New Roman"/>
+        </w:rPr>
+        <w:t xml:space="preserve"> </w:t>
+      </w:r>
+      <w:r>
+        <w:rPr>
+          <w:rFonts w:ascii="Times New Roman" w:hAnsi="Times New Roman" w:cs="Times New Roman"/>
+        </w:rPr>
+        <w:t xml:space="preserve">Solid line indicates scenario in which species 2 is not harvested, while the dashed line indicates a scenario in which species </w:t>
+      </w:r>
+      <w:commentRangeStart w:id="62"/>
       <w:commentRangeStart w:id="63"/>
-      <w:commentRangeStart w:id="64"/>
-      <w:r>
-        <w:rPr>
-          <w:rFonts w:ascii="Times New Roman" w:hAnsi="Times New Roman" w:cs="Times New Roman"/>
-        </w:rPr>
-        <w:t>Figure 2.</w:t>
+      <w:r>
+        <w:rPr>
+          <w:rFonts w:ascii="Times New Roman" w:hAnsi="Times New Roman" w:cs="Times New Roman"/>
+        </w:rPr>
+        <w:t>2 is harvested</w:t>
+      </w:r>
+      <w:commentRangeEnd w:id="62"/>
+      <w:r>
+        <w:rPr>
+          <w:rStyle w:val="CommentReference"/>
+          <w:i w:val="0"/>
+        </w:rPr>
+        <w:commentReference w:id="62"/>
       </w:r>
       <w:commentRangeEnd w:id="63"/>
       <w:r>
@@ -8067,74 +8107,6 @@
           <w:i w:val="0"/>
         </w:rPr>
         <w:commentReference w:id="63"/>
-      </w:r>
-      <w:commentRangeEnd w:id="64"/>
-      <w:r>
-        <w:rPr>
-          <w:rStyle w:val="CommentReference"/>
-          <w:i w:val="0"/>
-        </w:rPr>
-        <w:commentReference w:id="64"/>
-      </w:r>
-      <w:r>
-        <w:rPr>
-          <w:rFonts w:ascii="Times New Roman" w:hAnsi="Times New Roman" w:cs="Times New Roman"/>
-        </w:rPr>
-        <w:t xml:space="preserve"> </w:t>
-      </w:r>
-      <w:r>
-        <w:rPr>
-          <w:rFonts w:ascii="Times New Roman" w:hAnsi="Times New Roman" w:cs="Times New Roman"/>
-        </w:rPr>
-        <w:t xml:space="preserve">Species 1 dominance isocline where areas above line represent species 1 stocking and harvest combinations that allow species 1 to dominate. Areas below the isoclines represent scenarios where species 2 dominates. Species 1 is initially dominant </w:t>
-      </w:r>
-      <w:r>
-        <w:rPr>
-          <w:rFonts w:ascii="Times New Roman" w:hAnsi="Times New Roman" w:cs="Times New Roman"/>
-        </w:rPr>
-        <w:t xml:space="preserve">and </w:t>
-      </w:r>
-      <w:r>
-        <w:rPr>
-          <w:rFonts w:ascii="Times New Roman" w:hAnsi="Times New Roman" w:cs="Times New Roman"/>
-        </w:rPr>
-        <w:t>the management goal is to maintain this dominance.</w:t>
-      </w:r>
-      <w:r>
-        <w:rPr>
-          <w:rFonts w:ascii="Times New Roman" w:hAnsi="Times New Roman" w:cs="Times New Roman"/>
-        </w:rPr>
-        <w:t xml:space="preserve"> </w:t>
-      </w:r>
-      <w:r>
-        <w:rPr>
-          <w:rFonts w:ascii="Times New Roman" w:hAnsi="Times New Roman" w:cs="Times New Roman"/>
-        </w:rPr>
-        <w:t xml:space="preserve">Solid line indicates scenario in which species 2 is not harvested, while the dashed line indicates a scenario in which species </w:t>
-      </w:r>
-      <w:commentRangeStart w:id="65"/>
-      <w:commentRangeStart w:id="66"/>
-      <w:r>
-        <w:rPr>
-          <w:rFonts w:ascii="Times New Roman" w:hAnsi="Times New Roman" w:cs="Times New Roman"/>
-        </w:rPr>
-        <w:t>2 is harvested</w:t>
-      </w:r>
-      <w:commentRangeEnd w:id="65"/>
-      <w:r>
-        <w:rPr>
-          <w:rStyle w:val="CommentReference"/>
-          <w:i w:val="0"/>
-        </w:rPr>
-        <w:commentReference w:id="65"/>
-      </w:r>
-      <w:commentRangeEnd w:id="66"/>
-      <w:r>
-        <w:rPr>
-          <w:rStyle w:val="CommentReference"/>
-          <w:i w:val="0"/>
-        </w:rPr>
-        <w:commentReference w:id="66"/>
       </w:r>
       <w:r>
         <w:rPr>
@@ -8266,29 +8238,29 @@
           <w:rFonts w:ascii="Times New Roman" w:hAnsi="Times New Roman" w:cs="Times New Roman"/>
         </w:rPr>
       </w:pPr>
-      <w:commentRangeStart w:id="67"/>
-      <w:commentRangeStart w:id="68"/>
+      <w:commentRangeStart w:id="64"/>
+      <w:commentRangeStart w:id="65"/>
       <w:r>
         <w:rPr>
           <w:rFonts w:ascii="Times New Roman" w:hAnsi="Times New Roman" w:cs="Times New Roman"/>
         </w:rPr>
         <w:t>Figure 3.</w:t>
       </w:r>
-      <w:commentRangeEnd w:id="67"/>
-      <w:r>
-        <w:rPr>
-          <w:rStyle w:val="CommentReference"/>
-          <w:i w:val="0"/>
-        </w:rPr>
-        <w:commentReference w:id="67"/>
-      </w:r>
-      <w:commentRangeEnd w:id="68"/>
-      <w:r>
-        <w:rPr>
-          <w:rStyle w:val="CommentReference"/>
-          <w:i w:val="0"/>
-        </w:rPr>
-        <w:commentReference w:id="68"/>
+      <w:commentRangeEnd w:id="64"/>
+      <w:r>
+        <w:rPr>
+          <w:rStyle w:val="CommentReference"/>
+          <w:i w:val="0"/>
+        </w:rPr>
+        <w:commentReference w:id="64"/>
+      </w:r>
+      <w:commentRangeEnd w:id="65"/>
+      <w:r>
+        <w:rPr>
+          <w:rStyle w:val="CommentReference"/>
+          <w:i w:val="0"/>
+        </w:rPr>
+        <w:commentReference w:id="65"/>
       </w:r>
       <w:r>
         <w:rPr>
@@ -8353,142 +8325,142 @@
           <w:rFonts w:ascii="Times New Roman" w:hAnsi="Times New Roman" w:cs="Times New Roman"/>
         </w:rPr>
       </w:pPr>
+      <w:commentRangeStart w:id="66"/>
+      <w:r>
+        <w:rPr>
+          <w:rFonts w:ascii="Times New Roman" w:hAnsi="Times New Roman" w:cs="Times New Roman"/>
+        </w:rPr>
+        <w:t>Finally</w:t>
+      </w:r>
+      <w:commentRangeEnd w:id="66"/>
+      <w:r>
+        <w:rPr>
+          <w:rStyle w:val="CommentReference"/>
+        </w:rPr>
+        <w:commentReference w:id="66"/>
+      </w:r>
+      <w:r>
+        <w:rPr>
+          <w:rFonts w:ascii="Times New Roman" w:hAnsi="Times New Roman" w:cs="Times New Roman"/>
+        </w:rPr>
+        <w:t>, a</w:t>
+      </w:r>
+      <w:commentRangeStart w:id="67"/>
+      <w:commentRangeEnd w:id="67"/>
+      <w:r>
+        <w:rPr>
+          <w:rStyle w:val="CommentReference"/>
+        </w:rPr>
+        <w:commentReference w:id="67"/>
+      </w:r>
+      <w:r>
+        <w:rPr>
+          <w:rFonts w:ascii="Times New Roman" w:hAnsi="Times New Roman" w:cs="Times New Roman"/>
+        </w:rPr>
+        <w:t xml:space="preserve"> scenario</w:t>
+      </w:r>
+      <w:r>
+        <w:rPr>
+          <w:rFonts w:ascii="Times New Roman" w:hAnsi="Times New Roman" w:cs="Times New Roman"/>
+        </w:rPr>
+        <w:t xml:space="preserve"> was explored</w:t>
+      </w:r>
+      <w:r>
+        <w:rPr>
+          <w:rFonts w:ascii="Times New Roman" w:hAnsi="Times New Roman" w:cs="Times New Roman"/>
+        </w:rPr>
+        <w:t xml:space="preserve"> where slow moving changes in </w:t>
+      </w:r>
+      <w:commentRangeStart w:id="68"/>
+      <w:r>
+        <w:rPr>
+          <w:rFonts w:ascii="Times New Roman" w:hAnsi="Times New Roman" w:cs="Times New Roman"/>
+        </w:rPr>
+        <w:t>juvenile refuge</w:t>
+      </w:r>
+      <w:r>
+        <w:rPr>
+          <w:rFonts w:ascii="Times New Roman" w:hAnsi="Times New Roman" w:cs="Times New Roman"/>
+        </w:rPr>
+        <w:t xml:space="preserve"> availability </w:t>
+      </w:r>
+      <w:commentRangeEnd w:id="68"/>
+      <w:r>
+        <w:rPr>
+          <w:rStyle w:val="CommentReference"/>
+        </w:rPr>
+        <w:commentReference w:id="68"/>
+      </w:r>
+      <w:r>
+        <w:rPr>
+          <w:rFonts w:ascii="Times New Roman" w:hAnsi="Times New Roman" w:cs="Times New Roman"/>
+        </w:rPr>
+        <w:t xml:space="preserve">can drive an eventual flip in system state from species 1 to species 2. </w:t>
+      </w:r>
+      <w:r>
+        <w:rPr>
+          <w:rFonts w:ascii="Times New Roman" w:hAnsi="Times New Roman" w:cs="Times New Roman"/>
+        </w:rPr>
+        <w:t>Investigation of slow change towards tipping points in a system revealed the effectiveness of management intervention for the prevention of shifts to alternate stable states. M</w:t>
+      </w:r>
+      <w:r>
+        <w:rPr>
+          <w:rFonts w:ascii="Times New Roman" w:hAnsi="Times New Roman" w:cs="Times New Roman"/>
+        </w:rPr>
+        <w:t>anagement action can delay an inevitable transition through either stocking species 1 (Fig. 4b) or harvesting species 2 (Fig. 4c). In combination, managing both species</w:t>
+      </w:r>
+      <w:r>
+        <w:rPr>
+          <w:rFonts w:ascii="Times New Roman" w:hAnsi="Times New Roman" w:cs="Times New Roman"/>
+        </w:rPr>
+        <w:t xml:space="preserve"> (through stocking of species 1 and harvest of species 2)</w:t>
+      </w:r>
+      <w:r>
+        <w:rPr>
+          <w:rFonts w:ascii="Times New Roman" w:hAnsi="Times New Roman" w:cs="Times New Roman"/>
+        </w:rPr>
+        <w:t xml:space="preserve"> may be able to prevent a regime shift altogether (Fig. 4d).</w:t>
+      </w:r>
+      <w:r>
+        <w:rPr>
+          <w:rFonts w:ascii="Times New Roman" w:hAnsi="Times New Roman" w:cs="Times New Roman"/>
+        </w:rPr>
+        <w:t xml:space="preserve"> Our model results show that with a combination of strategies, species 1 population can decrease without a compensatory increase in species 2, thereby effectively maintaining conditions for species 1 even under slow change scenarios.</w:t>
+      </w:r>
+      <w:r>
+        <w:rPr>
+          <w:rFonts w:ascii="Times New Roman" w:hAnsi="Times New Roman" w:cs="Times New Roman"/>
+        </w:rPr>
+        <w:t xml:space="preserve"> </w:t>
+      </w:r>
       <w:commentRangeStart w:id="69"/>
       <w:r>
         <w:rPr>
           <w:rFonts w:ascii="Times New Roman" w:hAnsi="Times New Roman" w:cs="Times New Roman"/>
         </w:rPr>
-        <w:t>Finally</w:t>
+        <w:t xml:space="preserve">Management action here was limited to what might be feasible given time and budget constraints for most </w:t>
+      </w:r>
+      <w:commentRangeStart w:id="70"/>
+      <w:r>
+        <w:rPr>
+          <w:rFonts w:ascii="Times New Roman" w:hAnsi="Times New Roman" w:cs="Times New Roman"/>
+        </w:rPr>
+        <w:t>managers</w:t>
       </w:r>
       <w:commentRangeEnd w:id="69"/>
       <w:r>
         <w:rPr>
           <w:rStyle w:val="CommentReference"/>
+          <w:rFonts w:ascii="Times New Roman" w:hAnsi="Times New Roman" w:cs="Times New Roman"/>
         </w:rPr>
         <w:commentReference w:id="69"/>
       </w:r>
-      <w:r>
-        <w:rPr>
-          <w:rFonts w:ascii="Times New Roman" w:hAnsi="Times New Roman" w:cs="Times New Roman"/>
-        </w:rPr>
-        <w:t>, a</w:t>
-      </w:r>
-      <w:commentRangeStart w:id="70"/>
       <w:commentRangeEnd w:id="70"/>
       <w:r>
         <w:rPr>
           <w:rStyle w:val="CommentReference"/>
         </w:rPr>
         <w:commentReference w:id="70"/>
-      </w:r>
-      <w:r>
-        <w:rPr>
-          <w:rFonts w:ascii="Times New Roman" w:hAnsi="Times New Roman" w:cs="Times New Roman"/>
-        </w:rPr>
-        <w:t xml:space="preserve"> scenario</w:t>
-      </w:r>
-      <w:r>
-        <w:rPr>
-          <w:rFonts w:ascii="Times New Roman" w:hAnsi="Times New Roman" w:cs="Times New Roman"/>
-        </w:rPr>
-        <w:t xml:space="preserve"> was explored</w:t>
-      </w:r>
-      <w:r>
-        <w:rPr>
-          <w:rFonts w:ascii="Times New Roman" w:hAnsi="Times New Roman" w:cs="Times New Roman"/>
-        </w:rPr>
-        <w:t xml:space="preserve"> where slow moving changes in </w:t>
-      </w:r>
-      <w:commentRangeStart w:id="71"/>
-      <w:r>
-        <w:rPr>
-          <w:rFonts w:ascii="Times New Roman" w:hAnsi="Times New Roman" w:cs="Times New Roman"/>
-        </w:rPr>
-        <w:t>juvenile refuge</w:t>
-      </w:r>
-      <w:r>
-        <w:rPr>
-          <w:rFonts w:ascii="Times New Roman" w:hAnsi="Times New Roman" w:cs="Times New Roman"/>
-        </w:rPr>
-        <w:t xml:space="preserve"> availability </w:t>
-      </w:r>
-      <w:commentRangeEnd w:id="71"/>
-      <w:r>
-        <w:rPr>
-          <w:rStyle w:val="CommentReference"/>
-        </w:rPr>
-        <w:commentReference w:id="71"/>
-      </w:r>
-      <w:r>
-        <w:rPr>
-          <w:rFonts w:ascii="Times New Roman" w:hAnsi="Times New Roman" w:cs="Times New Roman"/>
-        </w:rPr>
-        <w:t xml:space="preserve">can drive an eventual flip in system state from species 1 to species 2. </w:t>
-      </w:r>
-      <w:r>
-        <w:rPr>
-          <w:rFonts w:ascii="Times New Roman" w:hAnsi="Times New Roman" w:cs="Times New Roman"/>
-        </w:rPr>
-        <w:t>Investigation of slow change towards tipping points in a system revealed the effectiveness of management intervention for the prevention of shifts to alternate stable states. M</w:t>
-      </w:r>
-      <w:r>
-        <w:rPr>
-          <w:rFonts w:ascii="Times New Roman" w:hAnsi="Times New Roman" w:cs="Times New Roman"/>
-        </w:rPr>
-        <w:t>anagement action can delay an inevitable transition through either stocking species 1 (Fig. 4b) or harvesting species 2 (Fig. 4c). In combination, managing both species</w:t>
-      </w:r>
-      <w:r>
-        <w:rPr>
-          <w:rFonts w:ascii="Times New Roman" w:hAnsi="Times New Roman" w:cs="Times New Roman"/>
-        </w:rPr>
-        <w:t xml:space="preserve"> (through stocking of species 1 and harvest of species 2)</w:t>
-      </w:r>
-      <w:r>
-        <w:rPr>
-          <w:rFonts w:ascii="Times New Roman" w:hAnsi="Times New Roman" w:cs="Times New Roman"/>
-        </w:rPr>
-        <w:t xml:space="preserve"> may be able to prevent a regime shift altogether (Fig. 4d).</w:t>
-      </w:r>
-      <w:r>
-        <w:rPr>
-          <w:rFonts w:ascii="Times New Roman" w:hAnsi="Times New Roman" w:cs="Times New Roman"/>
-        </w:rPr>
-        <w:t xml:space="preserve"> Our model results show that with a combination of strategies, species 1 population can decrease without a compensatory increase in species 2, thereby effectively maintaining conditions for species 1 even under slow change scenarios.</w:t>
-      </w:r>
-      <w:r>
-        <w:rPr>
-          <w:rFonts w:ascii="Times New Roman" w:hAnsi="Times New Roman" w:cs="Times New Roman"/>
-        </w:rPr>
-        <w:t xml:space="preserve"> </w:t>
-      </w:r>
-      <w:commentRangeStart w:id="72"/>
-      <w:r>
-        <w:rPr>
-          <w:rFonts w:ascii="Times New Roman" w:hAnsi="Times New Roman" w:cs="Times New Roman"/>
-        </w:rPr>
-        <w:t xml:space="preserve">Management action here was limited to what might be feasible given time and budget constraints for most </w:t>
-      </w:r>
-      <w:commentRangeStart w:id="73"/>
-      <w:r>
-        <w:rPr>
-          <w:rFonts w:ascii="Times New Roman" w:hAnsi="Times New Roman" w:cs="Times New Roman"/>
-        </w:rPr>
-        <w:t>managers</w:t>
-      </w:r>
-      <w:commentRangeEnd w:id="72"/>
-      <w:r>
-        <w:rPr>
-          <w:rStyle w:val="CommentReference"/>
-          <w:rFonts w:ascii="Times New Roman" w:hAnsi="Times New Roman" w:cs="Times New Roman"/>
-        </w:rPr>
-        <w:commentReference w:id="72"/>
-      </w:r>
-      <w:commentRangeEnd w:id="73"/>
-      <w:r>
-        <w:rPr>
-          <w:rStyle w:val="CommentReference"/>
-        </w:rPr>
-        <w:commentReference w:id="73"/>
       </w:r>
       <w:r>
         <w:rPr>
@@ -8571,20 +8543,20 @@
         </w:rPr>
         <w:t xml:space="preserve">Figure 4. </w:t>
       </w:r>
-      <w:commentRangeStart w:id="74"/>
+      <w:commentRangeStart w:id="71"/>
       <w:r>
         <w:rPr>
           <w:rFonts w:ascii="Times New Roman" w:hAnsi="Times New Roman" w:cs="Times New Roman"/>
         </w:rPr>
         <w:t>Delaying</w:t>
       </w:r>
-      <w:commentRangeEnd w:id="74"/>
-      <w:r>
-        <w:rPr>
-          <w:rStyle w:val="CommentReference"/>
-          <w:i w:val="0"/>
-        </w:rPr>
-        <w:commentReference w:id="74"/>
+      <w:commentRangeEnd w:id="71"/>
+      <w:r>
+        <w:rPr>
+          <w:rStyle w:val="CommentReference"/>
+          <w:i w:val="0"/>
+        </w:rPr>
+        <w:commentReference w:id="71"/>
       </w:r>
       <w:r>
         <w:rPr>
@@ -8628,20 +8600,20 @@
         </w:rPr>
         <w:t xml:space="preserve"> (panel C), or perhaps prevented altogether by stocking and harvesting (panel </w:t>
       </w:r>
-      <w:commentRangeStart w:id="75"/>
+      <w:commentRangeStart w:id="72"/>
       <w:r>
         <w:rPr>
           <w:rFonts w:ascii="Times New Roman" w:hAnsi="Times New Roman" w:cs="Times New Roman"/>
         </w:rPr>
         <w:t>D</w:t>
       </w:r>
-      <w:commentRangeEnd w:id="75"/>
-      <w:r>
-        <w:rPr>
-          <w:rStyle w:val="CommentReference"/>
-          <w:i w:val="0"/>
-        </w:rPr>
-        <w:commentReference w:id="75"/>
+      <w:commentRangeEnd w:id="72"/>
+      <w:r>
+        <w:rPr>
+          <w:rStyle w:val="CommentReference"/>
+          <w:i w:val="0"/>
+        </w:rPr>
+        <w:commentReference w:id="72"/>
       </w:r>
       <w:r>
         <w:rPr>
@@ -8673,8 +8645,8 @@
           <w:color w:val="auto"/>
         </w:rPr>
       </w:pPr>
-      <w:commentRangeStart w:id="76"/>
-      <w:commentRangeStart w:id="77"/>
+      <w:commentRangeStart w:id="73"/>
+      <w:commentRangeStart w:id="74"/>
       <w:r>
         <w:rPr>
           <w:rFonts w:ascii="Times New Roman" w:hAnsi="Times New Roman" w:cs="Times New Roman"/>
@@ -8682,7 +8654,7 @@
         </w:rPr>
         <w:t>Discussion</w:t>
       </w:r>
-      <w:commentRangeEnd w:id="76"/>
+      <w:commentRangeEnd w:id="73"/>
       <w:r>
         <w:rPr>
           <w:rStyle w:val="CommentReference"/>
@@ -8691,9 +8663,9 @@
           <w:bCs w:val="0"/>
           <w:color w:val="auto"/>
         </w:rPr>
-        <w:commentReference w:id="76"/>
-      </w:r>
-      <w:commentRangeEnd w:id="77"/>
+        <w:commentReference w:id="73"/>
+      </w:r>
+      <w:commentRangeEnd w:id="74"/>
       <w:r>
         <w:rPr>
           <w:rStyle w:val="CommentReference"/>
@@ -8702,7 +8674,7 @@
           <w:bCs w:val="0"/>
           <w:color w:val="auto"/>
         </w:rPr>
-        <w:commentReference w:id="77"/>
+        <w:commentReference w:id="74"/>
       </w:r>
     </w:p>
     <w:p>
@@ -8733,15 +8705,69 @@
         </w:rPr>
         <w:tab/>
       </w:r>
+      <w:commentRangeStart w:id="75"/>
+      <w:commentRangeStart w:id="76"/>
+      <w:r>
+        <w:rPr>
+          <w:rFonts w:ascii="Times New Roman" w:hAnsi="Times New Roman" w:cs="Times New Roman"/>
+          <w:i w:val="0"/>
+        </w:rPr>
+        <w:t>Sudden</w:t>
+      </w:r>
+      <w:commentRangeEnd w:id="75"/>
+      <w:r>
+        <w:rPr>
+          <w:rStyle w:val="CommentReference"/>
+          <w:i w:val="0"/>
+        </w:rPr>
+        <w:commentReference w:id="75"/>
+      </w:r>
+      <w:commentRangeEnd w:id="76"/>
+      <w:r>
+        <w:rPr>
+          <w:rStyle w:val="CommentReference"/>
+          <w:i w:val="0"/>
+        </w:rPr>
+        <w:commentReference w:id="76"/>
+      </w:r>
+      <w:r>
+        <w:rPr>
+          <w:rFonts w:ascii="Times New Roman" w:hAnsi="Times New Roman" w:cs="Times New Roman"/>
+          <w:i w:val="0"/>
+        </w:rPr>
+        <w:t>, unexpected regime shifts represent a growing threat to aquatic systems as human</w:t>
+      </w:r>
+      <w:r>
+        <w:rPr>
+          <w:rFonts w:ascii="Times New Roman" w:hAnsi="Times New Roman" w:cs="Times New Roman"/>
+          <w:i w:val="0"/>
+        </w:rPr>
+        <w:t xml:space="preserve"> influences</w:t>
+      </w:r>
+      <w:r>
+        <w:rPr>
+          <w:rFonts w:ascii="Times New Roman" w:hAnsi="Times New Roman" w:cs="Times New Roman"/>
+          <w:i w:val="0"/>
+        </w:rPr>
+        <w:t xml:space="preserve"> on these systems grow and erode system resilience. </w:t>
+      </w:r>
+      <w:r>
+        <w:rPr>
+          <w:rFonts w:ascii="Times New Roman" w:hAnsi="Times New Roman" w:cs="Times New Roman"/>
+          <w:i w:val="0"/>
+        </w:rPr>
+        <w:t xml:space="preserve">Here, we have illustrated how species interactions can result in non-linearity in a fisheries system, which can ultimately result in transition between alternative stable states. We further demonstrate how management interventions can be used to maintain stable states of a system through careful consideration of human influences </w:t>
+      </w:r>
+      <w:commentRangeStart w:id="77"/>
+      <w:commentRangeEnd w:id="77"/>
+      <w:r>
+        <w:rPr>
+          <w:rStyle w:val="CommentReference"/>
+          <w:i w:val="0"/>
+        </w:rPr>
+        <w:commentReference w:id="77"/>
+      </w:r>
       <w:commentRangeStart w:id="78"/>
-      <w:commentRangeStart w:id="79"/>
-      <w:r>
-        <w:rPr>
-          <w:rFonts w:ascii="Times New Roman" w:hAnsi="Times New Roman" w:cs="Times New Roman"/>
-          <w:i w:val="0"/>
-        </w:rPr>
-        <w:t>Sudden</w:t>
-      </w:r>
       <w:commentRangeEnd w:id="78"/>
       <w:r>
         <w:rPr>
@@ -8749,60 +8775,6 @@
           <w:i w:val="0"/>
         </w:rPr>
         <w:commentReference w:id="78"/>
-      </w:r>
-      <w:commentRangeEnd w:id="79"/>
-      <w:r>
-        <w:rPr>
-          <w:rStyle w:val="CommentReference"/>
-          <w:i w:val="0"/>
-        </w:rPr>
-        <w:commentReference w:id="79"/>
-      </w:r>
-      <w:r>
-        <w:rPr>
-          <w:rFonts w:ascii="Times New Roman" w:hAnsi="Times New Roman" w:cs="Times New Roman"/>
-          <w:i w:val="0"/>
-        </w:rPr>
-        <w:t>, unexpected regime shifts represent a growing threat to aquatic systems as human</w:t>
-      </w:r>
-      <w:r>
-        <w:rPr>
-          <w:rFonts w:ascii="Times New Roman" w:hAnsi="Times New Roman" w:cs="Times New Roman"/>
-          <w:i w:val="0"/>
-        </w:rPr>
-        <w:t xml:space="preserve"> influences</w:t>
-      </w:r>
-      <w:r>
-        <w:rPr>
-          <w:rFonts w:ascii="Times New Roman" w:hAnsi="Times New Roman" w:cs="Times New Roman"/>
-          <w:i w:val="0"/>
-        </w:rPr>
-        <w:t xml:space="preserve"> on these systems grow and erode system resilience. </w:t>
-      </w:r>
-      <w:r>
-        <w:rPr>
-          <w:rFonts w:ascii="Times New Roman" w:hAnsi="Times New Roman" w:cs="Times New Roman"/>
-          <w:i w:val="0"/>
-        </w:rPr>
-        <w:t xml:space="preserve">Here, we have illustrated how species interactions can result in non-linearity in a fisheries system, which can ultimately result in transition between alternative stable states. We further demonstrate how management interventions can be used to maintain stable states of a system through careful consideration of human influences </w:t>
-      </w:r>
-      <w:commentRangeStart w:id="80"/>
-      <w:commentRangeEnd w:id="80"/>
-      <w:r>
-        <w:rPr>
-          <w:rStyle w:val="CommentReference"/>
-          <w:i w:val="0"/>
-        </w:rPr>
-        <w:commentReference w:id="80"/>
-      </w:r>
-      <w:commentRangeStart w:id="81"/>
-      <w:commentRangeEnd w:id="81"/>
-      <w:r>
-        <w:rPr>
-          <w:rStyle w:val="CommentReference"/>
-          <w:i w:val="0"/>
-        </w:rPr>
-        <w:commentReference w:id="81"/>
       </w:r>
       <w:r>
         <w:rPr>
@@ -8914,7 +8886,7 @@
         <w:lastRenderedPageBreak/>
         <w:tab/>
       </w:r>
-      <w:commentRangeStart w:id="82"/>
+      <w:commentRangeStart w:id="79"/>
       <w:r>
         <w:rPr>
           <w:rFonts w:ascii="Times New Roman" w:hAnsi="Times New Roman" w:cs="Times New Roman"/>
@@ -8922,13 +8894,13 @@
         </w:rPr>
         <w:t>Traditionally</w:t>
       </w:r>
-      <w:commentRangeEnd w:id="82"/>
-      <w:r>
-        <w:rPr>
-          <w:rStyle w:val="CommentReference"/>
-          <w:i w:val="0"/>
-        </w:rPr>
-        <w:commentReference w:id="82"/>
+      <w:commentRangeEnd w:id="79"/>
+      <w:r>
+        <w:rPr>
+          <w:rStyle w:val="CommentReference"/>
+          <w:i w:val="0"/>
+        </w:rPr>
+        <w:commentReference w:id="79"/>
       </w:r>
       <w:r>
         <w:rPr>
@@ -8960,8 +8932,8 @@
         </w:rPr>
         <w:t xml:space="preserve"> et al. 2004, </w:t>
       </w:r>
-      <w:commentRangeStart w:id="83"/>
-      <w:commentRangeStart w:id="84"/>
+      <w:commentRangeStart w:id="80"/>
+      <w:commentRangeStart w:id="81"/>
       <w:r>
         <w:rPr>
           <w:rFonts w:ascii="Times New Roman" w:hAnsi="Times New Roman" w:cs="Times New Roman"/>
@@ -8969,13 +8941,13 @@
         </w:rPr>
         <w:t>Walters et al. 2005</w:t>
       </w:r>
-      <w:commentRangeEnd w:id="83"/>
-      <w:r>
-        <w:rPr>
-          <w:rStyle w:val="CommentReference"/>
-          <w:i w:val="0"/>
-        </w:rPr>
-        <w:commentReference w:id="83"/>
+      <w:commentRangeEnd w:id="80"/>
+      <w:r>
+        <w:rPr>
+          <w:rStyle w:val="CommentReference"/>
+          <w:i w:val="0"/>
+        </w:rPr>
+        <w:commentReference w:id="80"/>
       </w:r>
       <w:r>
         <w:rPr>
@@ -8984,13 +8956,13 @@
         </w:rPr>
         <w:t>, Carpenter et al. 2017</w:t>
       </w:r>
-      <w:commentRangeEnd w:id="84"/>
-      <w:r>
-        <w:rPr>
-          <w:rStyle w:val="CommentReference"/>
-          <w:i w:val="0"/>
-        </w:rPr>
-        <w:commentReference w:id="84"/>
+      <w:commentRangeEnd w:id="81"/>
+      <w:r>
+        <w:rPr>
+          <w:rStyle w:val="CommentReference"/>
+          <w:i w:val="0"/>
+        </w:rPr>
+        <w:commentReference w:id="81"/>
       </w:r>
       <w:r>
         <w:rPr>
@@ -9344,22 +9316,121 @@
         </w:rPr>
         <w:t xml:space="preserve">Understanding the possible outcomes of systems that exhibit this non-linearity can result in more efficient management while utilizing those management tools that have been proven to be effective in single species management. Managers are limited by political, monetary, mechanical, and technological constraints when confronting complex management problems. Most commonly, fishery managers turn to one of four different tools for preventing or mitigating the negative influences of humans on the system; (1) Stocking (e.g., </w:t>
       </w:r>
+      <w:commentRangeStart w:id="82"/>
+      <w:proofErr w:type="spellStart"/>
+      <w:r>
+        <w:rPr>
+          <w:rFonts w:ascii="Times New Roman" w:hAnsi="Times New Roman" w:cs="Times New Roman"/>
+          <w:i w:val="0"/>
+        </w:rPr>
+        <w:t>Cowx</w:t>
+      </w:r>
+      <w:proofErr w:type="spellEnd"/>
+      <w:r>
+        <w:rPr>
+          <w:rFonts w:ascii="Times New Roman" w:hAnsi="Times New Roman" w:cs="Times New Roman"/>
+          <w:i w:val="0"/>
+        </w:rPr>
+        <w:t>, 1994</w:t>
+      </w:r>
+      <w:commentRangeEnd w:id="82"/>
+      <w:r>
+        <w:rPr>
+          <w:rStyle w:val="CommentReference"/>
+          <w:i w:val="0"/>
+        </w:rPr>
+        <w:commentReference w:id="82"/>
+      </w:r>
+      <w:r>
+        <w:rPr>
+          <w:rFonts w:ascii="Times New Roman" w:hAnsi="Times New Roman" w:cs="Times New Roman"/>
+          <w:i w:val="0"/>
+        </w:rPr>
+        <w:t xml:space="preserve">), (2) harvest regulation (e.g., length and bag limits; </w:t>
+      </w:r>
+      <w:commentRangeStart w:id="83"/>
+      <w:r>
+        <w:rPr>
+          <w:rFonts w:ascii="Times New Roman" w:hAnsi="Times New Roman" w:cs="Times New Roman"/>
+          <w:i w:val="0"/>
+        </w:rPr>
+        <w:t>Post</w:t>
+      </w:r>
+      <w:commentRangeEnd w:id="83"/>
+      <w:r>
+        <w:rPr>
+          <w:rStyle w:val="CommentReference"/>
+          <w:i w:val="0"/>
+        </w:rPr>
+        <w:commentReference w:id="83"/>
+      </w:r>
+      <w:r>
+        <w:rPr>
+          <w:rFonts w:ascii="Times New Roman" w:hAnsi="Times New Roman" w:cs="Times New Roman"/>
+          <w:i w:val="0"/>
+        </w:rPr>
+        <w:t xml:space="preserve"> et al., 2003), (3) habitat modification (</w:t>
+      </w:r>
+      <w:commentRangeStart w:id="84"/>
+      <w:r>
+        <w:rPr>
+          <w:rFonts w:ascii="Times New Roman" w:hAnsi="Times New Roman" w:cs="Times New Roman"/>
+          <w:i w:val="0"/>
+        </w:rPr>
+        <w:t>Jennings</w:t>
+      </w:r>
+      <w:commentRangeEnd w:id="84"/>
+      <w:r>
+        <w:rPr>
+          <w:rStyle w:val="CommentReference"/>
+          <w:i w:val="0"/>
+        </w:rPr>
+        <w:commentReference w:id="84"/>
+      </w:r>
+      <w:r>
+        <w:rPr>
+          <w:rFonts w:ascii="Times New Roman" w:hAnsi="Times New Roman" w:cs="Times New Roman"/>
+          <w:i w:val="0"/>
+        </w:rPr>
+        <w:t xml:space="preserve"> et al., 1999), and (4) fishery closure (either temporary or permanent). Although each of these management interventions has a history of success in certain circumstances, </w:t>
+      </w:r>
+      <w:r>
+        <w:rPr>
+          <w:rFonts w:ascii="Times New Roman" w:hAnsi="Times New Roman" w:cs="Times New Roman"/>
+          <w:i w:val="0"/>
+        </w:rPr>
+        <w:t xml:space="preserve">management response in systems with increased complexity (beyond single species) is </w:t>
+      </w:r>
+      <w:r>
+        <w:rPr>
+          <w:rFonts w:ascii="Times New Roman" w:hAnsi="Times New Roman" w:cs="Times New Roman"/>
+          <w:i w:val="0"/>
+        </w:rPr>
+        <w:t xml:space="preserve">not always straightforward. Often, these actions produce no response or a counterintuitive response when we don’t think about interactions between species (Fig. 2). For example, stocking of lake trout in Lake Granby, Colorado resulted in declines in kokanee and other </w:t>
+      </w:r>
+      <w:proofErr w:type="spellStart"/>
+      <w:r>
+        <w:rPr>
+          <w:rFonts w:ascii="Times New Roman" w:hAnsi="Times New Roman" w:cs="Times New Roman"/>
+          <w:i w:val="0"/>
+        </w:rPr>
+        <w:t>mesopredator</w:t>
+      </w:r>
+      <w:proofErr w:type="spellEnd"/>
+      <w:r>
+        <w:rPr>
+          <w:rFonts w:ascii="Times New Roman" w:hAnsi="Times New Roman" w:cs="Times New Roman"/>
+          <w:i w:val="0"/>
+        </w:rPr>
+        <w:t xml:space="preserve"> populations (</w:t>
+      </w:r>
       <w:commentRangeStart w:id="85"/>
-      <w:proofErr w:type="spellStart"/>
-      <w:r>
-        <w:rPr>
-          <w:rFonts w:ascii="Times New Roman" w:hAnsi="Times New Roman" w:cs="Times New Roman"/>
-          <w:i w:val="0"/>
-        </w:rPr>
-        <w:t>Cowx</w:t>
-      </w:r>
-      <w:proofErr w:type="spellEnd"/>
-      <w:r>
-        <w:rPr>
-          <w:rFonts w:ascii="Times New Roman" w:hAnsi="Times New Roman" w:cs="Times New Roman"/>
-          <w:i w:val="0"/>
-        </w:rPr>
-        <w:t>, 1994</w:t>
+      <w:r>
+        <w:rPr>
+          <w:rFonts w:ascii="Times New Roman" w:hAnsi="Times New Roman" w:cs="Times New Roman"/>
+          <w:i w:val="0"/>
+        </w:rPr>
+        <w:t>Johnson</w:t>
       </w:r>
       <w:commentRangeEnd w:id="85"/>
       <w:r>
@@ -9368,105 +9439,6 @@
           <w:i w:val="0"/>
         </w:rPr>
         <w:commentReference w:id="85"/>
-      </w:r>
-      <w:r>
-        <w:rPr>
-          <w:rFonts w:ascii="Times New Roman" w:hAnsi="Times New Roman" w:cs="Times New Roman"/>
-          <w:i w:val="0"/>
-        </w:rPr>
-        <w:t xml:space="preserve">), (2) harvest regulation (e.g., length and bag limits; </w:t>
-      </w:r>
-      <w:commentRangeStart w:id="86"/>
-      <w:r>
-        <w:rPr>
-          <w:rFonts w:ascii="Times New Roman" w:hAnsi="Times New Roman" w:cs="Times New Roman"/>
-          <w:i w:val="0"/>
-        </w:rPr>
-        <w:t>Post</w:t>
-      </w:r>
-      <w:commentRangeEnd w:id="86"/>
-      <w:r>
-        <w:rPr>
-          <w:rStyle w:val="CommentReference"/>
-          <w:i w:val="0"/>
-        </w:rPr>
-        <w:commentReference w:id="86"/>
-      </w:r>
-      <w:r>
-        <w:rPr>
-          <w:rFonts w:ascii="Times New Roman" w:hAnsi="Times New Roman" w:cs="Times New Roman"/>
-          <w:i w:val="0"/>
-        </w:rPr>
-        <w:t xml:space="preserve"> et al., 2003), (3) habitat modification (</w:t>
-      </w:r>
-      <w:commentRangeStart w:id="87"/>
-      <w:r>
-        <w:rPr>
-          <w:rFonts w:ascii="Times New Roman" w:hAnsi="Times New Roman" w:cs="Times New Roman"/>
-          <w:i w:val="0"/>
-        </w:rPr>
-        <w:t>Jennings</w:t>
-      </w:r>
-      <w:commentRangeEnd w:id="87"/>
-      <w:r>
-        <w:rPr>
-          <w:rStyle w:val="CommentReference"/>
-          <w:i w:val="0"/>
-        </w:rPr>
-        <w:commentReference w:id="87"/>
-      </w:r>
-      <w:r>
-        <w:rPr>
-          <w:rFonts w:ascii="Times New Roman" w:hAnsi="Times New Roman" w:cs="Times New Roman"/>
-          <w:i w:val="0"/>
-        </w:rPr>
-        <w:t xml:space="preserve"> et al., 1999), and (4) fishery closure (either temporary or permanent). Although each of these management interventions has a history of success in certain circumstances, </w:t>
-      </w:r>
-      <w:r>
-        <w:rPr>
-          <w:rFonts w:ascii="Times New Roman" w:hAnsi="Times New Roman" w:cs="Times New Roman"/>
-          <w:i w:val="0"/>
-        </w:rPr>
-        <w:t xml:space="preserve">management response in systems with increased complexity (beyond single species) is </w:t>
-      </w:r>
-      <w:r>
-        <w:rPr>
-          <w:rFonts w:ascii="Times New Roman" w:hAnsi="Times New Roman" w:cs="Times New Roman"/>
-          <w:i w:val="0"/>
-        </w:rPr>
-        <w:t xml:space="preserve">not always straightforward. Often, these actions produce no response or a counterintuitive response when we don’t think about interactions between species (Fig. 2). For example, stocking of lake trout in Lake Granby, Colorado resulted in declines in kokanee and other </w:t>
-      </w:r>
-      <w:proofErr w:type="spellStart"/>
-      <w:r>
-        <w:rPr>
-          <w:rFonts w:ascii="Times New Roman" w:hAnsi="Times New Roman" w:cs="Times New Roman"/>
-          <w:i w:val="0"/>
-        </w:rPr>
-        <w:t>mesopredator</w:t>
-      </w:r>
-      <w:proofErr w:type="spellEnd"/>
-      <w:r>
-        <w:rPr>
-          <w:rFonts w:ascii="Times New Roman" w:hAnsi="Times New Roman" w:cs="Times New Roman"/>
-          <w:i w:val="0"/>
-        </w:rPr>
-        <w:t xml:space="preserve"> populations (</w:t>
-      </w:r>
-      <w:commentRangeStart w:id="88"/>
-      <w:r>
-        <w:rPr>
-          <w:rFonts w:ascii="Times New Roman" w:hAnsi="Times New Roman" w:cs="Times New Roman"/>
-          <w:i w:val="0"/>
-        </w:rPr>
-        <w:t>Johnson</w:t>
-      </w:r>
-      <w:commentRangeEnd w:id="88"/>
-      <w:r>
-        <w:rPr>
-          <w:rStyle w:val="CommentReference"/>
-          <w:i w:val="0"/>
-        </w:rPr>
-        <w:commentReference w:id="88"/>
       </w:r>
       <w:r>
         <w:rPr>
@@ -9487,167 +9459,167 @@
           <w:i w:val="0"/>
         </w:rPr>
       </w:pPr>
+      <w:commentRangeStart w:id="86"/>
+      <w:commentRangeEnd w:id="86"/>
+      <w:r>
+        <w:rPr>
+          <w:rFonts w:ascii="Times New Roman" w:hAnsi="Times New Roman" w:cs="Times New Roman"/>
+          <w:i w:val="0"/>
+        </w:rPr>
+        <w:t>Consideration of alternative management strategies, such as leveraging ecological interactions, can aid managers in reinforcement of the desired stable state of a system. Although the limited set of options available to managers are often ineffective or even detrimental when implemented without consideration of species interactions, these interactions can be leveraged to create more avenues for</w:t>
+      </w:r>
+      <w:r>
+        <w:rPr>
+          <w:rFonts w:ascii="Times New Roman" w:hAnsi="Times New Roman" w:cs="Times New Roman"/>
+          <w:i w:val="0"/>
+        </w:rPr>
+        <w:t xml:space="preserve"> maintenance of a stable state</w:t>
+      </w:r>
+      <w:r>
+        <w:rPr>
+          <w:rFonts w:ascii="Times New Roman" w:hAnsi="Times New Roman" w:cs="Times New Roman"/>
+          <w:i w:val="0"/>
+        </w:rPr>
+        <w:t>. For example, stocking has the potential to be ineffective at maintaining the stable state of a system (Figure 4</w:t>
+      </w:r>
+      <w:r>
+        <w:rPr>
+          <w:rFonts w:ascii="Times New Roman" w:hAnsi="Times New Roman" w:cs="Times New Roman"/>
+          <w:i w:val="0"/>
+        </w:rPr>
+        <w:t>b</w:t>
+      </w:r>
+      <w:r>
+        <w:rPr>
+          <w:rFonts w:ascii="Times New Roman" w:hAnsi="Times New Roman" w:cs="Times New Roman"/>
+          <w:i w:val="0"/>
+        </w:rPr>
+        <w:t xml:space="preserve">). Here, we highlight in particular how ecological interactions </w:t>
+      </w:r>
+      <w:r>
+        <w:rPr>
+          <w:rFonts w:ascii="Times New Roman" w:hAnsi="Times New Roman" w:cs="Times New Roman"/>
+          <w:i w:val="0"/>
+        </w:rPr>
+        <w:t>can</w:t>
+      </w:r>
+      <w:r>
+        <w:rPr>
+          <w:rFonts w:ascii="Times New Roman" w:hAnsi="Times New Roman" w:cs="Times New Roman"/>
+          <w:i w:val="0"/>
+        </w:rPr>
+        <w:t xml:space="preserve"> be a reason why stocking </w:t>
+      </w:r>
+      <w:r>
+        <w:rPr>
+          <w:rFonts w:ascii="Times New Roman" w:hAnsi="Times New Roman" w:cs="Times New Roman"/>
+          <w:i w:val="0"/>
+        </w:rPr>
+        <w:t>is not effective at times</w:t>
+      </w:r>
+      <w:r>
+        <w:rPr>
+          <w:rFonts w:ascii="Times New Roman" w:hAnsi="Times New Roman" w:cs="Times New Roman"/>
+          <w:i w:val="0"/>
+        </w:rPr>
+        <w:t>. Our model shows that lower cost options, such as harvest controls of the target species</w:t>
+      </w:r>
+      <w:r>
+        <w:rPr>
+          <w:rFonts w:ascii="Times New Roman" w:hAnsi="Times New Roman" w:cs="Times New Roman"/>
+          <w:i w:val="0"/>
+        </w:rPr>
+        <w:t>,</w:t>
+      </w:r>
+      <w:r>
+        <w:rPr>
+          <w:rFonts w:ascii="Times New Roman" w:hAnsi="Times New Roman" w:cs="Times New Roman"/>
+          <w:i w:val="0"/>
+        </w:rPr>
+        <w:t xml:space="preserve"> or through management of a competitor species can often be more effective than stocking in producing favorable outcomes (Figures 2 &amp; 3). While there are other drivers that influence the effectiveness of stocking in a system (e.g., habitat loss, climate change; </w:t>
+      </w:r>
+      <w:commentRangeStart w:id="87"/>
+      <w:r>
+        <w:rPr>
+          <w:rFonts w:ascii="Times New Roman" w:hAnsi="Times New Roman" w:cs="Times New Roman"/>
+          <w:i w:val="0"/>
+        </w:rPr>
+        <w:t>Hansen et al., 2015</w:t>
+      </w:r>
+      <w:commentRangeEnd w:id="87"/>
+      <w:r>
+        <w:rPr>
+          <w:rStyle w:val="CommentReference"/>
+          <w:i w:val="0"/>
+        </w:rPr>
+        <w:commentReference w:id="87"/>
+      </w:r>
+      <w:r>
+        <w:rPr>
+          <w:rFonts w:ascii="Times New Roman" w:hAnsi="Times New Roman" w:cs="Times New Roman"/>
+          <w:i w:val="0"/>
+        </w:rPr>
+        <w:t xml:space="preserve">; </w:t>
+      </w:r>
+      <w:commentRangeStart w:id="88"/>
+      <w:r>
+        <w:rPr>
+          <w:rFonts w:ascii="Times New Roman" w:hAnsi="Times New Roman" w:cs="Times New Roman"/>
+          <w:i w:val="0"/>
+        </w:rPr>
+        <w:t xml:space="preserve">Ziegler et </w:t>
+      </w:r>
+      <w:commentRangeEnd w:id="88"/>
+      <w:r>
+        <w:rPr>
+          <w:rStyle w:val="CommentReference"/>
+          <w:i w:val="0"/>
+        </w:rPr>
+        <w:commentReference w:id="88"/>
+      </w:r>
+      <w:r>
+        <w:rPr>
+          <w:rFonts w:ascii="Times New Roman" w:hAnsi="Times New Roman" w:cs="Times New Roman"/>
+          <w:i w:val="0"/>
+        </w:rPr>
+        <w:t xml:space="preserve">al.,2017), this work emphasizes the need to integrate species interactions into management scenarios. Increasing consideration of variability and slow change </w:t>
+      </w:r>
+      <w:r>
+        <w:rPr>
+          <w:rFonts w:ascii="Times New Roman" w:hAnsi="Times New Roman" w:cs="Times New Roman"/>
+          <w:i w:val="0"/>
+        </w:rPr>
+        <w:t xml:space="preserve">that is outside a managers control </w:t>
+      </w:r>
+      <w:r>
+        <w:rPr>
+          <w:rFonts w:ascii="Times New Roman" w:hAnsi="Times New Roman" w:cs="Times New Roman"/>
+          <w:i w:val="0"/>
+        </w:rPr>
+        <w:t>in a system has resulted in the emergence of a safe operating space</w:t>
+      </w:r>
+      <w:r>
+        <w:rPr>
+          <w:rFonts w:ascii="Times New Roman" w:hAnsi="Times New Roman" w:cs="Times New Roman"/>
+          <w:i w:val="0"/>
+        </w:rPr>
+        <w:t xml:space="preserve"> </w:t>
+      </w:r>
       <w:commentRangeStart w:id="89"/>
+      <w:r>
+        <w:rPr>
+          <w:rFonts w:ascii="Times New Roman" w:hAnsi="Times New Roman" w:cs="Times New Roman"/>
+          <w:i w:val="0"/>
+        </w:rPr>
+        <w:t>theory</w:t>
+      </w:r>
       <w:commentRangeEnd w:id="89"/>
       <w:r>
         <w:rPr>
-          <w:rFonts w:ascii="Times New Roman" w:hAnsi="Times New Roman" w:cs="Times New Roman"/>
-          <w:i w:val="0"/>
-        </w:rPr>
-        <w:t>Consideration of alternative management strategies, such as leveraging ecological interactions, can aid managers in reinforcement of the desired stable state of a system. Although the limited set of options available to managers are often ineffective or even detrimental when implemented without consideration of species interactions, these interactions can be leveraged to create more avenues for</w:t>
-      </w:r>
-      <w:r>
-        <w:rPr>
-          <w:rFonts w:ascii="Times New Roman" w:hAnsi="Times New Roman" w:cs="Times New Roman"/>
-          <w:i w:val="0"/>
-        </w:rPr>
-        <w:t xml:space="preserve"> maintenance of a stable state</w:t>
-      </w:r>
-      <w:r>
-        <w:rPr>
-          <w:rFonts w:ascii="Times New Roman" w:hAnsi="Times New Roman" w:cs="Times New Roman"/>
-          <w:i w:val="0"/>
-        </w:rPr>
-        <w:t>. For example, stocking has the potential to be ineffective at maintaining the stable state of a system (Figure 4</w:t>
-      </w:r>
-      <w:r>
-        <w:rPr>
-          <w:rFonts w:ascii="Times New Roman" w:hAnsi="Times New Roman" w:cs="Times New Roman"/>
-          <w:i w:val="0"/>
-        </w:rPr>
-        <w:t>b</w:t>
-      </w:r>
-      <w:r>
-        <w:rPr>
-          <w:rFonts w:ascii="Times New Roman" w:hAnsi="Times New Roman" w:cs="Times New Roman"/>
-          <w:i w:val="0"/>
-        </w:rPr>
-        <w:t xml:space="preserve">). Here, we highlight in particular how ecological interactions </w:t>
-      </w:r>
-      <w:r>
-        <w:rPr>
-          <w:rFonts w:ascii="Times New Roman" w:hAnsi="Times New Roman" w:cs="Times New Roman"/>
-          <w:i w:val="0"/>
-        </w:rPr>
-        <w:t>can</w:t>
-      </w:r>
-      <w:r>
-        <w:rPr>
-          <w:rFonts w:ascii="Times New Roman" w:hAnsi="Times New Roman" w:cs="Times New Roman"/>
-          <w:i w:val="0"/>
-        </w:rPr>
-        <w:t xml:space="preserve"> be a reason why stocking </w:t>
-      </w:r>
-      <w:r>
-        <w:rPr>
-          <w:rFonts w:ascii="Times New Roman" w:hAnsi="Times New Roman" w:cs="Times New Roman"/>
-          <w:i w:val="0"/>
-        </w:rPr>
-        <w:t>is not effective at times</w:t>
-      </w:r>
-      <w:r>
-        <w:rPr>
-          <w:rFonts w:ascii="Times New Roman" w:hAnsi="Times New Roman" w:cs="Times New Roman"/>
-          <w:i w:val="0"/>
-        </w:rPr>
-        <w:t>. Our model shows that lower cost options, such as harvest controls of the target species</w:t>
-      </w:r>
-      <w:r>
-        <w:rPr>
-          <w:rFonts w:ascii="Times New Roman" w:hAnsi="Times New Roman" w:cs="Times New Roman"/>
-          <w:i w:val="0"/>
-        </w:rPr>
-        <w:t>,</w:t>
-      </w:r>
-      <w:r>
-        <w:rPr>
-          <w:rFonts w:ascii="Times New Roman" w:hAnsi="Times New Roman" w:cs="Times New Roman"/>
-          <w:i w:val="0"/>
-        </w:rPr>
-        <w:t xml:space="preserve"> or through management of a competitor species can often be more effective than stocking in producing favorable outcomes (Figures 2 &amp; 3). While there are other drivers that influence the effectiveness of stocking in a system (e.g., habitat loss, climate change; </w:t>
-      </w:r>
-      <w:commentRangeStart w:id="90"/>
-      <w:r>
-        <w:rPr>
-          <w:rFonts w:ascii="Times New Roman" w:hAnsi="Times New Roman" w:cs="Times New Roman"/>
-          <w:i w:val="0"/>
-        </w:rPr>
-        <w:t>Hansen et al., 2015</w:t>
-      </w:r>
-      <w:commentRangeEnd w:id="90"/>
-      <w:r>
-        <w:rPr>
-          <w:rStyle w:val="CommentReference"/>
-          <w:i w:val="0"/>
-        </w:rPr>
-        <w:commentReference w:id="90"/>
-      </w:r>
-      <w:r>
-        <w:rPr>
-          <w:rFonts w:ascii="Times New Roman" w:hAnsi="Times New Roman" w:cs="Times New Roman"/>
-          <w:i w:val="0"/>
-        </w:rPr>
-        <w:t xml:space="preserve">; </w:t>
-      </w:r>
-      <w:commentRangeStart w:id="91"/>
-      <w:r>
-        <w:rPr>
-          <w:rFonts w:ascii="Times New Roman" w:hAnsi="Times New Roman" w:cs="Times New Roman"/>
-          <w:i w:val="0"/>
-        </w:rPr>
-        <w:t xml:space="preserve">Ziegler et </w:t>
-      </w:r>
-      <w:commentRangeEnd w:id="91"/>
-      <w:r>
-        <w:rPr>
-          <w:rStyle w:val="CommentReference"/>
-          <w:i w:val="0"/>
-        </w:rPr>
-        <w:commentReference w:id="91"/>
-      </w:r>
-      <w:r>
-        <w:rPr>
-          <w:rFonts w:ascii="Times New Roman" w:hAnsi="Times New Roman" w:cs="Times New Roman"/>
-          <w:i w:val="0"/>
-        </w:rPr>
-        <w:t xml:space="preserve">al.,2017), this work emphasizes the need to integrate species interactions into management scenarios. Increasing consideration of variability and slow change </w:t>
-      </w:r>
-      <w:r>
-        <w:rPr>
-          <w:rFonts w:ascii="Times New Roman" w:hAnsi="Times New Roman" w:cs="Times New Roman"/>
-          <w:i w:val="0"/>
-        </w:rPr>
-        <w:t xml:space="preserve">that is outside a managers control </w:t>
-      </w:r>
-      <w:r>
-        <w:rPr>
-          <w:rFonts w:ascii="Times New Roman" w:hAnsi="Times New Roman" w:cs="Times New Roman"/>
-          <w:i w:val="0"/>
-        </w:rPr>
-        <w:t>in a system has resulted in the emergence of a safe operating space</w:t>
-      </w:r>
-      <w:r>
-        <w:rPr>
-          <w:rFonts w:ascii="Times New Roman" w:hAnsi="Times New Roman" w:cs="Times New Roman"/>
-          <w:i w:val="0"/>
-        </w:rPr>
-        <w:t xml:space="preserve"> </w:t>
-      </w:r>
-      <w:commentRangeStart w:id="92"/>
-      <w:r>
-        <w:rPr>
-          <w:rFonts w:ascii="Times New Roman" w:hAnsi="Times New Roman" w:cs="Times New Roman"/>
-          <w:i w:val="0"/>
-        </w:rPr>
-        <w:t>theory</w:t>
-      </w:r>
-      <w:commentRangeEnd w:id="92"/>
-      <w:r>
-        <w:rPr>
-          <w:rStyle w:val="CommentReference"/>
-          <w:i w:val="0"/>
-        </w:rPr>
-        <w:commentReference w:id="92"/>
+          <w:rStyle w:val="CommentReference"/>
+          <w:i w:val="0"/>
+        </w:rPr>
+        <w:commentReference w:id="89"/>
       </w:r>
       <w:r>
         <w:rPr>
@@ -9744,22 +9716,157 @@
         </w:rPr>
         <w:t xml:space="preserve">Integration of ecological dynamics into </w:t>
       </w:r>
+      <w:commentRangeStart w:id="90"/>
+      <w:commentRangeStart w:id="91"/>
+      <w:r>
+        <w:rPr>
+          <w:rFonts w:ascii="Times New Roman" w:hAnsi="Times New Roman" w:cs="Times New Roman"/>
+          <w:i w:val="0"/>
+        </w:rPr>
+        <w:t xml:space="preserve">adaptive management </w:t>
+      </w:r>
+      <w:commentRangeEnd w:id="90"/>
+      <w:r>
+        <w:rPr>
+          <w:rStyle w:val="CommentReference"/>
+          <w:i w:val="0"/>
+        </w:rPr>
+        <w:commentReference w:id="90"/>
+      </w:r>
+      <w:commentRangeEnd w:id="91"/>
+      <w:r>
+        <w:rPr>
+          <w:rStyle w:val="CommentReference"/>
+          <w:i w:val="0"/>
+        </w:rPr>
+        <w:commentReference w:id="91"/>
+      </w:r>
+      <w:r>
+        <w:rPr>
+          <w:rFonts w:ascii="Times New Roman" w:hAnsi="Times New Roman" w:cs="Times New Roman"/>
+          <w:i w:val="0"/>
+        </w:rPr>
+        <w:t xml:space="preserve">of freshwater fisheries can increase managers’ ability to maintain systems in a desired stable state, reducing the likelihood of unexpected or undesirable outcomes, while using standard interventions and reducing overall costs. </w:t>
+      </w:r>
+      <w:r>
+        <w:rPr>
+          <w:rFonts w:ascii="Times New Roman" w:hAnsi="Times New Roman" w:cs="Times New Roman"/>
+          <w:i w:val="0"/>
+        </w:rPr>
+        <w:t xml:space="preserve">Experimental reductions in competitor abundance coupled with various stocking regimes is one example of how the knowledge here can be used to design an adaptive management experiment that generates new knowledge about how to creatively manage a fishery. </w:t>
+      </w:r>
+      <w:r>
+        <w:rPr>
+          <w:rFonts w:ascii="Times New Roman" w:hAnsi="Times New Roman" w:cs="Times New Roman"/>
+          <w:i w:val="0"/>
+        </w:rPr>
+        <w:t>Furthermore,</w:t>
+      </w:r>
+      <w:r>
+        <w:rPr>
+          <w:rFonts w:ascii="Times New Roman" w:hAnsi="Times New Roman" w:cs="Times New Roman"/>
+          <w:i w:val="0"/>
+        </w:rPr>
+        <w:t xml:space="preserve"> </w:t>
+      </w:r>
+      <w:r>
+        <w:rPr>
+          <w:rFonts w:ascii="Times New Roman" w:hAnsi="Times New Roman" w:cs="Times New Roman"/>
+          <w:i w:val="0"/>
+        </w:rPr>
+        <w:t>o</w:t>
+      </w:r>
+      <w:r>
+        <w:rPr>
+          <w:rFonts w:ascii="Times New Roman" w:hAnsi="Times New Roman" w:cs="Times New Roman"/>
+          <w:i w:val="0"/>
+        </w:rPr>
+        <w:t xml:space="preserve">ur </w:t>
+      </w:r>
+      <w:r>
+        <w:rPr>
+          <w:rFonts w:ascii="Times New Roman" w:hAnsi="Times New Roman" w:cs="Times New Roman"/>
+        </w:rPr>
+        <w:t>fairly robust k</w:t>
+      </w:r>
+      <w:r>
+        <w:rPr>
+          <w:rFonts w:ascii="Times New Roman" w:hAnsi="Times New Roman" w:cs="Times New Roman"/>
+        </w:rPr>
+        <w:t>nowledge on ecological interactions can and should be incorporated into the management of aquatic systems to help solve complex problems now.</w:t>
+      </w:r>
+      <w:r>
+        <w:rPr>
+          <w:rFonts w:ascii="Times New Roman" w:hAnsi="Times New Roman" w:cs="Times New Roman"/>
+          <w:i w:val="0"/>
+        </w:rPr>
+        <w:t xml:space="preserve"> </w:t>
+      </w:r>
+      <w:commentRangeStart w:id="92"/>
       <w:commentRangeStart w:id="93"/>
+      <w:r>
+        <w:rPr>
+          <w:rFonts w:ascii="Times New Roman" w:hAnsi="Times New Roman" w:cs="Times New Roman"/>
+          <w:i w:val="0"/>
+        </w:rPr>
+        <w:t>W</w:t>
+      </w:r>
+      <w:r>
+        <w:rPr>
+          <w:rFonts w:ascii="Times New Roman" w:hAnsi="Times New Roman" w:cs="Times New Roman"/>
+        </w:rPr>
+        <w:t>hile</w:t>
+      </w:r>
+      <w:commentRangeEnd w:id="92"/>
+      <w:r>
+        <w:rPr>
+          <w:rStyle w:val="CommentReference"/>
+          <w:i w:val="0"/>
+        </w:rPr>
+        <w:commentReference w:id="92"/>
+      </w:r>
+      <w:commentRangeEnd w:id="93"/>
+      <w:r>
+        <w:rPr>
+          <w:rStyle w:val="CommentReference"/>
+          <w:i w:val="0"/>
+        </w:rPr>
+        <w:commentReference w:id="93"/>
+      </w:r>
+      <w:r>
+        <w:rPr>
+          <w:rFonts w:ascii="Times New Roman" w:hAnsi="Times New Roman" w:cs="Times New Roman"/>
+          <w:i w:val="0"/>
+        </w:rPr>
+        <w:t xml:space="preserve"> our understanding of ecological interactions between species remains incomplete, we do understand some food webs and species fairly w</w:t>
+      </w:r>
+      <w:r>
+        <w:rPr>
+          <w:rFonts w:ascii="Times New Roman" w:hAnsi="Times New Roman" w:cs="Times New Roman"/>
+        </w:rPr>
+        <w:t xml:space="preserve">ell. </w:t>
+      </w:r>
+      <w:r>
+        <w:rPr>
+          <w:rFonts w:ascii="Times New Roman" w:hAnsi="Times New Roman" w:cs="Times New Roman"/>
+          <w:i w:val="0"/>
+        </w:rPr>
+        <w:t xml:space="preserve">The wide breadth of knowledge we do have can play an integral role in building resilient fisheries. </w:t>
+      </w:r>
+      <w:r>
+        <w:rPr>
+          <w:rFonts w:ascii="Times New Roman" w:hAnsi="Times New Roman" w:cs="Times New Roman"/>
+          <w:i w:val="0"/>
+        </w:rPr>
+        <w:t xml:space="preserve">By taking a more ecosystem-oriented view of management, we can improve outcomes and </w:t>
+      </w:r>
       <w:commentRangeStart w:id="94"/>
       <w:r>
         <w:rPr>
           <w:rFonts w:ascii="Times New Roman" w:hAnsi="Times New Roman" w:cs="Times New Roman"/>
           <w:i w:val="0"/>
         </w:rPr>
-        <w:t xml:space="preserve">adaptive management </w:t>
-      </w:r>
-      <w:commentRangeEnd w:id="93"/>
-      <w:r>
-        <w:rPr>
-          <w:rStyle w:val="CommentReference"/>
-          <w:i w:val="0"/>
-        </w:rPr>
-        <w:commentReference w:id="93"/>
+        <w:t>identify areas for further exploration when our actions produce unexpected outcomes.</w:t>
       </w:r>
       <w:commentRangeEnd w:id="94"/>
       <w:r>
@@ -9768,141 +9875,6 @@
           <w:i w:val="0"/>
         </w:rPr>
         <w:commentReference w:id="94"/>
-      </w:r>
-      <w:r>
-        <w:rPr>
-          <w:rFonts w:ascii="Times New Roman" w:hAnsi="Times New Roman" w:cs="Times New Roman"/>
-          <w:i w:val="0"/>
-        </w:rPr>
-        <w:t xml:space="preserve">of freshwater fisheries can increase managers’ ability to maintain systems in a desired stable state, reducing the likelihood of unexpected or undesirable outcomes, while using standard interventions and reducing overall costs. </w:t>
-      </w:r>
-      <w:r>
-        <w:rPr>
-          <w:rFonts w:ascii="Times New Roman" w:hAnsi="Times New Roman" w:cs="Times New Roman"/>
-          <w:i w:val="0"/>
-        </w:rPr>
-        <w:t xml:space="preserve">Experimental reductions in competitor abundance coupled with various stocking regimes is one example of how the knowledge here can be used to design an adaptive management experiment that generates new knowledge about how to creatively manage a fishery. </w:t>
-      </w:r>
-      <w:r>
-        <w:rPr>
-          <w:rFonts w:ascii="Times New Roman" w:hAnsi="Times New Roman" w:cs="Times New Roman"/>
-          <w:i w:val="0"/>
-        </w:rPr>
-        <w:t>Furthermore,</w:t>
-      </w:r>
-      <w:r>
-        <w:rPr>
-          <w:rFonts w:ascii="Times New Roman" w:hAnsi="Times New Roman" w:cs="Times New Roman"/>
-          <w:i w:val="0"/>
-        </w:rPr>
-        <w:t xml:space="preserve"> </w:t>
-      </w:r>
-      <w:r>
-        <w:rPr>
-          <w:rFonts w:ascii="Times New Roman" w:hAnsi="Times New Roman" w:cs="Times New Roman"/>
-          <w:i w:val="0"/>
-        </w:rPr>
-        <w:t>o</w:t>
-      </w:r>
-      <w:r>
-        <w:rPr>
-          <w:rFonts w:ascii="Times New Roman" w:hAnsi="Times New Roman" w:cs="Times New Roman"/>
-          <w:i w:val="0"/>
-        </w:rPr>
-        <w:t xml:space="preserve">ur </w:t>
-      </w:r>
-      <w:r>
-        <w:rPr>
-          <w:rFonts w:ascii="Times New Roman" w:hAnsi="Times New Roman" w:cs="Times New Roman"/>
-        </w:rPr>
-        <w:t>fairly robust k</w:t>
-      </w:r>
-      <w:r>
-        <w:rPr>
-          <w:rFonts w:ascii="Times New Roman" w:hAnsi="Times New Roman" w:cs="Times New Roman"/>
-        </w:rPr>
-        <w:t>nowledge on ecological interactions can and should be incorporated into the management of aquatic systems to help solve complex problems now.</w:t>
-      </w:r>
-      <w:r>
-        <w:rPr>
-          <w:rFonts w:ascii="Times New Roman" w:hAnsi="Times New Roman" w:cs="Times New Roman"/>
-          <w:i w:val="0"/>
-        </w:rPr>
-        <w:t xml:space="preserve"> </w:t>
-      </w:r>
-      <w:commentRangeStart w:id="95"/>
-      <w:commentRangeStart w:id="96"/>
-      <w:r>
-        <w:rPr>
-          <w:rFonts w:ascii="Times New Roman" w:hAnsi="Times New Roman" w:cs="Times New Roman"/>
-          <w:i w:val="0"/>
-        </w:rPr>
-        <w:t>W</w:t>
-      </w:r>
-      <w:r>
-        <w:rPr>
-          <w:rFonts w:ascii="Times New Roman" w:hAnsi="Times New Roman" w:cs="Times New Roman"/>
-        </w:rPr>
-        <w:t>hile</w:t>
-      </w:r>
-      <w:commentRangeEnd w:id="95"/>
-      <w:r>
-        <w:rPr>
-          <w:rStyle w:val="CommentReference"/>
-          <w:i w:val="0"/>
-        </w:rPr>
-        <w:commentReference w:id="95"/>
-      </w:r>
-      <w:commentRangeEnd w:id="96"/>
-      <w:r>
-        <w:rPr>
-          <w:rStyle w:val="CommentReference"/>
-          <w:i w:val="0"/>
-        </w:rPr>
-        <w:commentReference w:id="96"/>
-      </w:r>
-      <w:r>
-        <w:rPr>
-          <w:rFonts w:ascii="Times New Roman" w:hAnsi="Times New Roman" w:cs="Times New Roman"/>
-          <w:i w:val="0"/>
-        </w:rPr>
-        <w:t xml:space="preserve"> our understanding of ecological interactions between species remains incomplete, we do understand some food webs and species fairly w</w:t>
-      </w:r>
-      <w:r>
-        <w:rPr>
-          <w:rFonts w:ascii="Times New Roman" w:hAnsi="Times New Roman" w:cs="Times New Roman"/>
-        </w:rPr>
-        <w:t xml:space="preserve">ell. </w:t>
-      </w:r>
-      <w:r>
-        <w:rPr>
-          <w:rFonts w:ascii="Times New Roman" w:hAnsi="Times New Roman" w:cs="Times New Roman"/>
-          <w:i w:val="0"/>
-        </w:rPr>
-        <w:t xml:space="preserve">The wide breadth of knowledge we do have can play an integral role in building resilient fisheries. </w:t>
-      </w:r>
-      <w:r>
-        <w:rPr>
-          <w:rFonts w:ascii="Times New Roman" w:hAnsi="Times New Roman" w:cs="Times New Roman"/>
-          <w:i w:val="0"/>
-        </w:rPr>
-        <w:t xml:space="preserve">By taking a more ecosystem-oriented view of management, we can improve outcomes and </w:t>
-      </w:r>
-      <w:commentRangeStart w:id="97"/>
-      <w:r>
-        <w:rPr>
-          <w:rFonts w:ascii="Times New Roman" w:hAnsi="Times New Roman" w:cs="Times New Roman"/>
-          <w:i w:val="0"/>
-        </w:rPr>
-        <w:t>identify areas for further exploration when our actions produce unexpected outcomes.</w:t>
-      </w:r>
-      <w:commentRangeEnd w:id="97"/>
-      <w:r>
-        <w:rPr>
-          <w:rStyle w:val="CommentReference"/>
-          <w:i w:val="0"/>
-        </w:rPr>
-        <w:commentReference w:id="97"/>
       </w:r>
       <w:r>
         <w:rPr>
@@ -10110,7 +10082,7 @@
       </w:r>
     </w:p>
   </w:comment>
-  <w:comment w:id="7" w:author="Chelsey Nieman" w:date="2020-12-10T12:53:00Z" w:initials="CLN">
+  <w:comment w:id="7" w:author="Stuart Jones" w:date="2020-12-17T02:15:00Z" w:initials="SJ">
     <w:p>
       <w:pPr>
         <w:pStyle w:val="CommentText"/>
@@ -10122,11 +10094,22 @@
         <w:annotationRef/>
       </w:r>
       <w:r>
-        <w:t xml:space="preserve">This sentence sticks out a little – I’m not sure that it’s the most necessary? </w:t>
+        <w:t xml:space="preserve">Again you haven’t talked about stable </w:t>
+      </w:r>
+      <w:proofErr w:type="spellStart"/>
+      <w:r>
+        <w:t>statess</w:t>
+      </w:r>
+      <w:proofErr w:type="spellEnd"/>
+      <w:r>
+        <w:rPr>
+          <w:noProof/>
+        </w:rPr>
+        <w:t xml:space="preserve"> yet. Might replace with "outcomess". </w:t>
       </w:r>
     </w:p>
   </w:comment>
-  <w:comment w:id="6" w:author="Stuart Jones" w:date="2020-12-17T02:14:00Z" w:initials="SJ">
+  <w:comment w:id="12" w:author="Colin Dassow" w:date="2020-12-09T15:02:00Z" w:initials="CD">
     <w:p>
       <w:pPr>
         <w:pStyle w:val="CommentText"/>
@@ -10138,11 +10121,27 @@
         <w:annotationRef/>
       </w:r>
       <w:r>
-        <w:t>I agree. I think it can be cut.</w:t>
+        <w:t xml:space="preserve">Can also cite </w:t>
+      </w:r>
+      <w:proofErr w:type="spellStart"/>
+      <w:r>
+        <w:t>DeRoos</w:t>
+      </w:r>
+      <w:proofErr w:type="spellEnd"/>
+      <w:r>
+        <w:t xml:space="preserve"> and </w:t>
+      </w:r>
+      <w:proofErr w:type="spellStart"/>
+      <w:r>
+        <w:t>Persson</w:t>
+      </w:r>
+      <w:proofErr w:type="spellEnd"/>
+      <w:r>
+        <w:t xml:space="preserve"> (2002)</w:t>
       </w:r>
     </w:p>
   </w:comment>
-  <w:comment w:id="9" w:author="Stuart Jones" w:date="2020-12-17T02:15:00Z" w:initials="SJ">
+  <w:comment w:id="13" w:author="Stuart Jones" w:date="2020-12-17T02:41:00Z" w:initials="SJ">
     <w:p>
       <w:pPr>
         <w:pStyle w:val="CommentText"/>
@@ -10154,22 +10153,11 @@
         <w:annotationRef/>
       </w:r>
       <w:r>
-        <w:t xml:space="preserve">Again you haven’t talked about stable </w:t>
-      </w:r>
-      <w:proofErr w:type="spellStart"/>
-      <w:r>
-        <w:t>statess</w:t>
-      </w:r>
-      <w:proofErr w:type="spellEnd"/>
-      <w:r>
-        <w:rPr>
-          <w:noProof/>
-        </w:rPr>
-        <w:t xml:space="preserve"> yet. Might replace with "outcomess". </w:t>
+        <w:t>I agree this is helpful.</w:t>
       </w:r>
     </w:p>
   </w:comment>
-  <w:comment w:id="14" w:author="Colin Dassow" w:date="2020-12-09T15:02:00Z" w:initials="CD">
+  <w:comment w:id="14" w:author="Chelsey Nieman" w:date="2020-12-10T12:55:00Z" w:initials="CLN">
     <w:p>
       <w:pPr>
         <w:pStyle w:val="CommentText"/>
@@ -10181,59 +10169,11 @@
         <w:annotationRef/>
       </w:r>
       <w:r>
-        <w:t xml:space="preserve">Can also cite </w:t>
-      </w:r>
-      <w:proofErr w:type="spellStart"/>
-      <w:r>
-        <w:t>DeRoos</w:t>
-      </w:r>
-      <w:proofErr w:type="spellEnd"/>
-      <w:r>
-        <w:t xml:space="preserve"> and </w:t>
-      </w:r>
-      <w:proofErr w:type="spellStart"/>
-      <w:r>
-        <w:t>Persson</w:t>
-      </w:r>
-      <w:proofErr w:type="spellEnd"/>
-      <w:r>
-        <w:t xml:space="preserve"> (2002)</w:t>
+        <w:t xml:space="preserve">This example does a nice job of tying real world examples into this idea of the consequences of human-induced regime shift. </w:t>
       </w:r>
     </w:p>
   </w:comment>
-  <w:comment w:id="16" w:author="Stuart Jones" w:date="2020-12-17T02:41:00Z" w:initials="SJ">
-    <w:p>
-      <w:pPr>
-        <w:pStyle w:val="CommentText"/>
-      </w:pPr>
-      <w:r>
-        <w:rPr>
-          <w:rStyle w:val="CommentReference"/>
-        </w:rPr>
-        <w:annotationRef/>
-      </w:r>
-      <w:r>
-        <w:t>I agree this is helpful.</w:t>
-      </w:r>
-    </w:p>
-  </w:comment>
-  <w:comment w:id="17" w:author="Chelsey Nieman" w:date="2020-12-10T12:55:00Z" w:initials="CLN">
-    <w:p>
-      <w:pPr>
-        <w:pStyle w:val="CommentText"/>
-      </w:pPr>
-      <w:r>
-        <w:rPr>
-          <w:rStyle w:val="CommentReference"/>
-        </w:rPr>
-        <w:annotationRef/>
-      </w:r>
-      <w:r>
-        <w:t xml:space="preserve">This example does a nice job of tying real world examples into this idea of the consequences of human-induced regime shift. </w:t>
-      </w:r>
-    </w:p>
-  </w:comment>
-  <w:comment w:id="19" w:author="Colin Dassow" w:date="2020-12-09T15:04:00Z" w:initials="CD">
+  <w:comment w:id="16" w:author="Colin Dassow" w:date="2020-12-09T15:04:00Z" w:initials="CD">
     <w:p>
       <w:pPr>
         <w:pStyle w:val="CommentText"/>
@@ -10504,7 +10444,7 @@
       </w:pPr>
     </w:p>
   </w:comment>
-  <w:comment w:id="18" w:author="Sass, Gregory G" w:date="2020-12-14T13:25:00Z" w:initials="SGG-D">
+  <w:comment w:id="15" w:author="Sass, Gregory G" w:date="2020-12-14T13:25:00Z" w:initials="SGG-D">
     <w:p>
       <w:pPr>
         <w:pStyle w:val="CommentText"/>
@@ -10520,7 +10460,7 @@
       </w:r>
     </w:p>
   </w:comment>
-  <w:comment w:id="20" w:author="Chelsey Nieman" w:date="2020-12-10T13:11:00Z" w:initials="CLN">
+  <w:comment w:id="17" w:author="Chelsey Nieman" w:date="2020-12-10T13:11:00Z" w:initials="CLN">
     <w:p>
       <w:pPr>
         <w:pStyle w:val="CommentText"/>
@@ -10539,7 +10479,7 @@
       </w:r>
     </w:p>
   </w:comment>
-  <w:comment w:id="21" w:author="Colin Dassow" w:date="2020-12-10T14:18:00Z" w:initials="CD">
+  <w:comment w:id="18" w:author="Colin Dassow" w:date="2020-12-10T14:18:00Z" w:initials="CD">
     <w:p>
       <w:pPr>
         <w:pStyle w:val="CommentText"/>
@@ -10555,7 +10495,7 @@
       </w:r>
     </w:p>
   </w:comment>
-  <w:comment w:id="22" w:author="Stuart Jones" w:date="2020-12-17T02:51:00Z" w:initials="SJ">
+  <w:comment w:id="19" w:author="Stuart Jones" w:date="2020-12-17T02:51:00Z" w:initials="SJ">
     <w:p>
       <w:pPr>
         <w:pStyle w:val="CommentText"/>
@@ -10571,7 +10511,7 @@
       </w:r>
     </w:p>
   </w:comment>
-  <w:comment w:id="24" w:author="Stuart Jones" w:date="2020-12-17T03:28:00Z" w:initials="SJ">
+  <w:comment w:id="21" w:author="Stuart Jones" w:date="2020-12-17T03:28:00Z" w:initials="SJ">
     <w:p>
       <w:pPr>
         <w:pStyle w:val="CommentText"/>
@@ -10587,7 +10527,7 @@
       </w:r>
     </w:p>
   </w:comment>
-  <w:comment w:id="26" w:author="Colin Dassow" w:date="2020-12-17T14:45:00Z" w:initials="CD">
+  <w:comment w:id="23" w:author="Colin Dassow" w:date="2020-12-17T14:45:00Z" w:initials="CD">
     <w:p>
       <w:pPr>
         <w:pStyle w:val="CommentText"/>
@@ -10619,7 +10559,7 @@
       </w:r>
     </w:p>
   </w:comment>
-  <w:comment w:id="27" w:author="Colin Dassow" w:date="2020-12-17T16:06:00Z" w:initials="CD">
+  <w:comment w:id="24" w:author="Colin Dassow" w:date="2020-12-17T16:06:00Z" w:initials="CD">
     <w:p>
       <w:pPr>
         <w:pStyle w:val="CommentText"/>
@@ -10635,7 +10575,7 @@
       </w:r>
     </w:p>
   </w:comment>
-  <w:comment w:id="28" w:author="Stuart Jones" w:date="2020-12-17T03:15:00Z" w:initials="SJ">
+  <w:comment w:id="25" w:author="Stuart Jones" w:date="2020-12-17T03:15:00Z" w:initials="SJ">
     <w:p>
       <w:pPr>
         <w:pStyle w:val="CommentText"/>
@@ -10651,7 +10591,7 @@
       </w:r>
     </w:p>
   </w:comment>
-  <w:comment w:id="30" w:author="Colin Dassow" w:date="2020-11-05T08:40:00Z" w:initials="CD">
+  <w:comment w:id="27" w:author="Colin Dassow" w:date="2020-11-05T08:40:00Z" w:initials="CD">
     <w:p>
       <w:pPr>
         <w:pStyle w:val="CommentText"/>
@@ -10667,7 +10607,7 @@
       </w:r>
     </w:p>
   </w:comment>
-  <w:comment w:id="31" w:author="Chris Solomon" w:date="2020-11-15T09:38:00Z" w:initials="CS">
+  <w:comment w:id="28" w:author="Chris Solomon" w:date="2020-11-15T09:38:00Z" w:initials="CS">
     <w:p>
       <w:pPr>
         <w:pStyle w:val="CommentText"/>
@@ -10758,7 +10698,7 @@
       </w:r>
     </w:p>
   </w:comment>
-  <w:comment w:id="32" w:author="Chris Solomon" w:date="2020-11-15T09:10:00Z" w:initials="CS">
+  <w:comment w:id="29" w:author="Chris Solomon" w:date="2020-11-15T09:10:00Z" w:initials="CS">
     <w:p>
       <w:pPr>
         <w:pStyle w:val="CommentText"/>
@@ -10782,7 +10722,7 @@
       </w:r>
     </w:p>
   </w:comment>
-  <w:comment w:id="33" w:author="Stuart Jones" w:date="2020-12-17T03:17:00Z" w:initials="SJ">
+  <w:comment w:id="30" w:author="Stuart Jones" w:date="2020-12-17T03:17:00Z" w:initials="SJ">
     <w:p>
       <w:pPr>
         <w:pStyle w:val="CommentText"/>
@@ -10798,7 +10738,7 @@
       </w:r>
     </w:p>
   </w:comment>
-  <w:comment w:id="34" w:author="Colin Dassow" w:date="2020-12-18T08:07:00Z" w:initials="CD">
+  <w:comment w:id="31" w:author="Colin Dassow" w:date="2020-12-18T08:07:00Z" w:initials="CD">
     <w:p>
       <w:pPr>
         <w:pStyle w:val="CommentText"/>
@@ -10820,7 +10760,7 @@
       </w:r>
     </w:p>
   </w:comment>
-  <w:comment w:id="36" w:author="Stuart Jones" w:date="2020-12-17T03:25:00Z" w:initials="SJ">
+  <w:comment w:id="33" w:author="Stuart Jones" w:date="2020-12-17T03:25:00Z" w:initials="SJ">
     <w:p>
       <w:pPr>
         <w:pStyle w:val="CommentText"/>
@@ -10844,7 +10784,7 @@
       </w:r>
     </w:p>
   </w:comment>
-  <w:comment w:id="37" w:author="Sass, Gregory G [2]" w:date="2020-11-11T18:10:00Z" w:initials="SGG">
+  <w:comment w:id="34" w:author="Sass, Gregory G [2]" w:date="2020-11-11T18:10:00Z" w:initials="SGG">
     <w:p>
       <w:pPr>
         <w:pStyle w:val="CommentText"/>
@@ -10860,7 +10800,7 @@
       </w:r>
     </w:p>
   </w:comment>
-  <w:comment w:id="38" w:author="Chris Solomon" w:date="2020-11-15T09:13:00Z" w:initials="CS">
+  <w:comment w:id="35" w:author="Chris Solomon" w:date="2020-11-15T09:13:00Z" w:initials="CS">
     <w:p>
       <w:pPr>
         <w:pStyle w:val="CommentText"/>
@@ -10884,7 +10824,7 @@
       </w:r>
     </w:p>
   </w:comment>
-  <w:comment w:id="39" w:author="Colin Dassow" w:date="2020-12-01T16:10:00Z" w:initials="CD">
+  <w:comment w:id="36" w:author="Colin Dassow" w:date="2020-12-01T16:10:00Z" w:initials="CD">
     <w:p>
       <w:pPr>
         <w:pStyle w:val="CommentText"/>
@@ -10908,7 +10848,7 @@
       </w:r>
     </w:p>
   </w:comment>
-  <w:comment w:id="40" w:author="Stuart Jones" w:date="2020-12-17T03:27:00Z" w:initials="SJ">
+  <w:comment w:id="37" w:author="Stuart Jones" w:date="2020-12-17T03:27:00Z" w:initials="SJ">
     <w:p>
       <w:pPr>
         <w:pStyle w:val="CommentText"/>
@@ -10932,7 +10872,7 @@
       </w:r>
     </w:p>
   </w:comment>
-  <w:comment w:id="41" w:author="Sass, Gregory G [2]" w:date="2020-11-11T18:14:00Z" w:initials="SGG">
+  <w:comment w:id="38" w:author="Sass, Gregory G [2]" w:date="2020-11-11T18:14:00Z" w:initials="SGG">
     <w:p>
       <w:pPr>
         <w:pStyle w:val="CommentText"/>
@@ -10948,7 +10888,7 @@
       </w:r>
     </w:p>
   </w:comment>
-  <w:comment w:id="42" w:author="Colin Dassow" w:date="2020-12-09T15:35:00Z" w:initials="CD">
+  <w:comment w:id="39" w:author="Colin Dassow" w:date="2020-12-09T15:35:00Z" w:initials="CD">
     <w:p>
       <w:pPr>
         <w:pStyle w:val="CommentText"/>
@@ -10964,7 +10904,7 @@
       </w:r>
     </w:p>
   </w:comment>
-  <w:comment w:id="43" w:author="Chelsey Nieman" w:date="2020-11-30T13:54:00Z" w:initials="CLN">
+  <w:comment w:id="40" w:author="Chelsey Nieman" w:date="2020-11-30T13:54:00Z" w:initials="CLN">
     <w:p>
       <w:pPr>
         <w:pStyle w:val="CommentText"/>
@@ -11000,7 +10940,7 @@
       </w:r>
     </w:p>
   </w:comment>
-  <w:comment w:id="44" w:author="Colin Dassow" w:date="2020-12-01T16:09:00Z" w:initials="CD">
+  <w:comment w:id="41" w:author="Colin Dassow" w:date="2020-12-01T16:09:00Z" w:initials="CD">
     <w:p>
       <w:pPr>
         <w:pStyle w:val="CommentText"/>
@@ -11021,7 +10961,7 @@
       </w:r>
     </w:p>
   </w:comment>
-  <w:comment w:id="46" w:author="Colin Dassow" w:date="2020-12-03T09:47:00Z" w:initials="CD">
+  <w:comment w:id="43" w:author="Colin Dassow" w:date="2020-12-03T09:47:00Z" w:initials="CD">
     <w:p>
       <w:pPr>
         <w:pStyle w:val="CommentText"/>
@@ -11037,7 +10977,7 @@
       </w:r>
     </w:p>
   </w:comment>
-  <w:comment w:id="47" w:author="Colin Dassow" w:date="2020-12-03T09:45:00Z" w:initials="CD">
+  <w:comment w:id="44" w:author="Colin Dassow" w:date="2020-12-03T09:45:00Z" w:initials="CD">
     <w:p>
       <w:pPr>
         <w:pStyle w:val="CommentText"/>
@@ -11053,7 +10993,7 @@
       </w:r>
     </w:p>
   </w:comment>
-  <w:comment w:id="48" w:author="Stuart Jones" w:date="2020-12-17T03:30:00Z" w:initials="SJ">
+  <w:comment w:id="45" w:author="Stuart Jones" w:date="2020-12-17T03:30:00Z" w:initials="SJ">
     <w:p>
       <w:pPr>
         <w:pStyle w:val="CommentText"/>
@@ -11082,7 +11022,7 @@
       </w:r>
     </w:p>
   </w:comment>
-  <w:comment w:id="49" w:author="Stuart Jones" w:date="2020-12-17T03:31:00Z" w:initials="SJ">
+  <w:comment w:id="46" w:author="Stuart Jones" w:date="2020-12-17T03:31:00Z" w:initials="SJ">
     <w:p>
       <w:pPr>
         <w:pStyle w:val="CommentText"/>
@@ -11098,7 +11038,7 @@
       </w:r>
     </w:p>
   </w:comment>
-  <w:comment w:id="50" w:author="Stuart Jones" w:date="2020-12-17T03:32:00Z" w:initials="SJ">
+  <w:comment w:id="47" w:author="Stuart Jones" w:date="2020-12-17T03:32:00Z" w:initials="SJ">
     <w:p>
       <w:pPr>
         <w:pStyle w:val="CommentText"/>
@@ -11114,7 +11054,7 @@
       </w:r>
     </w:p>
   </w:comment>
-  <w:comment w:id="52" w:author="Colin Dassow" w:date="2020-11-05T10:12:00Z" w:initials="CD">
+  <w:comment w:id="49" w:author="Colin Dassow" w:date="2020-11-05T10:12:00Z" w:initials="CD">
     <w:p>
       <w:pPr>
         <w:pStyle w:val="CommentText"/>
@@ -11143,7 +11083,7 @@
       </w:r>
     </w:p>
   </w:comment>
-  <w:comment w:id="53" w:author="Stuart Jones" w:date="2020-12-17T03:33:00Z" w:initials="SJ">
+  <w:comment w:id="50" w:author="Stuart Jones" w:date="2020-12-17T03:33:00Z" w:initials="SJ">
     <w:p>
       <w:pPr>
         <w:pStyle w:val="CommentText"/>
@@ -11159,7 +11099,7 @@
       </w:r>
     </w:p>
   </w:comment>
-  <w:comment w:id="54" w:author="Chelsey Nieman" w:date="2020-12-18T15:21:00Z" w:initials="CLN">
+  <w:comment w:id="51" w:author="Chelsey Nieman" w:date="2020-12-18T15:21:00Z" w:initials="CLN">
     <w:p>
       <w:pPr>
         <w:pStyle w:val="CommentText"/>
@@ -11175,7 +11115,7 @@
       </w:r>
     </w:p>
   </w:comment>
-  <w:comment w:id="55" w:author="Stuart Jones" w:date="2020-12-17T12:27:00Z" w:initials="SJ">
+  <w:comment w:id="52" w:author="Stuart Jones" w:date="2020-12-17T12:27:00Z" w:initials="SJ">
     <w:p>
       <w:pPr>
         <w:pStyle w:val="CommentText"/>
@@ -11199,7 +11139,7 @@
       </w:r>
     </w:p>
   </w:comment>
-  <w:comment w:id="56" w:author="Sass, Gregory G [2]" w:date="2020-11-11T18:22:00Z" w:initials="SGG">
+  <w:comment w:id="53" w:author="Sass, Gregory G [2]" w:date="2020-11-11T18:22:00Z" w:initials="SGG">
     <w:p>
       <w:pPr>
         <w:pStyle w:val="CommentText"/>
@@ -11215,7 +11155,7 @@
       </w:r>
     </w:p>
   </w:comment>
-  <w:comment w:id="57" w:author="Sass, Gregory G" w:date="2020-12-14T13:49:00Z" w:initials="SGG-D">
+  <w:comment w:id="54" w:author="Sass, Gregory G" w:date="2020-12-14T13:49:00Z" w:initials="SGG-D">
     <w:p>
       <w:pPr>
         <w:pStyle w:val="CommentText"/>
@@ -11231,7 +11171,7 @@
       </w:r>
     </w:p>
   </w:comment>
-  <w:comment w:id="58" w:author="Chelsey Nieman" w:date="2020-12-18T15:22:00Z" w:initials="CLN">
+  <w:comment w:id="55" w:author="Chelsey Nieman" w:date="2020-12-18T15:22:00Z" w:initials="CLN">
     <w:p>
       <w:pPr>
         <w:pStyle w:val="CommentText"/>
@@ -11279,7 +11219,7 @@
       </w:r>
     </w:p>
   </w:comment>
-  <w:comment w:id="59" w:author="Stuart Jones" w:date="2020-12-17T12:30:00Z" w:initials="SJ">
+  <w:comment w:id="56" w:author="Stuart Jones" w:date="2020-12-17T12:30:00Z" w:initials="SJ">
     <w:p>
       <w:pPr>
         <w:pStyle w:val="CommentText"/>
@@ -11324,7 +11264,7 @@
       </w:r>
     </w:p>
   </w:comment>
-  <w:comment w:id="60" w:author="Chelsey Nieman" w:date="2020-12-18T15:29:00Z" w:initials="CLN">
+  <w:comment w:id="57" w:author="Chelsey Nieman" w:date="2020-12-18T15:29:00Z" w:initials="CLN">
     <w:p>
       <w:pPr>
         <w:pStyle w:val="CommentText"/>
@@ -11348,7 +11288,7 @@
       </w:r>
     </w:p>
   </w:comment>
-  <w:comment w:id="61" w:author="Sass, Gregory G" w:date="2020-12-14T13:53:00Z" w:initials="SGG-D">
+  <w:comment w:id="58" w:author="Sass, Gregory G" w:date="2020-12-14T13:53:00Z" w:initials="SGG-D">
     <w:p>
       <w:pPr>
         <w:pStyle w:val="CommentText"/>
@@ -11364,7 +11304,7 @@
       </w:r>
     </w:p>
   </w:comment>
-  <w:comment w:id="62" w:author="Colin Dassow" w:date="2020-12-02T16:01:00Z" w:initials="CD">
+  <w:comment w:id="59" w:author="Colin Dassow" w:date="2020-12-02T16:01:00Z" w:initials="CD">
     <w:p>
       <w:pPr>
         <w:pStyle w:val="CommentText"/>
@@ -11380,7 +11320,7 @@
       </w:r>
     </w:p>
   </w:comment>
-  <w:comment w:id="63" w:author="Chris Solomon" w:date="2020-11-15T10:12:00Z" w:initials="CS">
+  <w:comment w:id="60" w:author="Chris Solomon" w:date="2020-11-15T10:12:00Z" w:initials="CS">
     <w:p>
       <w:pPr>
         <w:pStyle w:val="CommentText"/>
@@ -11396,7 +11336,7 @@
       </w:r>
     </w:p>
   </w:comment>
-  <w:comment w:id="64" w:author="Colin Dassow" w:date="2020-12-01T16:49:00Z" w:initials="CD">
+  <w:comment w:id="61" w:author="Colin Dassow" w:date="2020-12-01T16:49:00Z" w:initials="CD">
     <w:p>
       <w:pPr>
         <w:pStyle w:val="CommentText"/>
@@ -11412,7 +11352,7 @@
       </w:r>
     </w:p>
   </w:comment>
-  <w:comment w:id="65" w:author="Chelsey Nieman" w:date="2020-12-18T16:14:00Z" w:initials="CLN">
+  <w:comment w:id="62" w:author="Chelsey Nieman" w:date="2020-12-18T16:14:00Z" w:initials="CLN">
     <w:p>
       <w:pPr>
         <w:pStyle w:val="CommentText"/>
@@ -11428,7 +11368,7 @@
       </w:r>
     </w:p>
   </w:comment>
-  <w:comment w:id="66" w:author="Colin Dassow" w:date="2020-12-19T13:25:00Z" w:initials="CD">
+  <w:comment w:id="63" w:author="Colin Dassow" w:date="2020-12-19T13:25:00Z" w:initials="CD">
     <w:p>
       <w:pPr>
         <w:pStyle w:val="CommentText"/>
@@ -11452,7 +11392,7 @@
       </w:r>
     </w:p>
   </w:comment>
-  <w:comment w:id="67" w:author="Colin Dassow" w:date="2020-11-05T10:02:00Z" w:initials="CD">
+  <w:comment w:id="64" w:author="Colin Dassow" w:date="2020-11-05T10:02:00Z" w:initials="CD">
     <w:p>
       <w:pPr>
         <w:pStyle w:val="CommentText"/>
@@ -11468,7 +11408,7 @@
       </w:r>
     </w:p>
   </w:comment>
-  <w:comment w:id="68" w:author="Colin Dassow" w:date="2020-12-19T13:43:00Z" w:initials="CD">
+  <w:comment w:id="65" w:author="Colin Dassow" w:date="2020-12-19T13:43:00Z" w:initials="CD">
     <w:p>
       <w:pPr>
         <w:pStyle w:val="CommentText"/>
@@ -11484,7 +11424,7 @@
       </w:r>
     </w:p>
   </w:comment>
-  <w:comment w:id="69" w:author="Chelsey Nieman" w:date="2020-12-18T16:26:00Z" w:initials="CLN">
+  <w:comment w:id="66" w:author="Chelsey Nieman" w:date="2020-12-18T16:26:00Z" w:initials="CLN">
     <w:p>
       <w:pPr>
         <w:pStyle w:val="CommentText"/>
@@ -11503,7 +11443,7 @@
       </w:r>
     </w:p>
   </w:comment>
-  <w:comment w:id="70" w:author="Chelsey Nieman" w:date="2020-12-18T15:23:00Z" w:initials="CLN">
+  <w:comment w:id="67" w:author="Chelsey Nieman" w:date="2020-12-18T15:23:00Z" w:initials="CLN">
     <w:p>
       <w:pPr>
         <w:pStyle w:val="CommentText"/>
@@ -11525,7 +11465,7 @@
       </w:r>
     </w:p>
   </w:comment>
-  <w:comment w:id="71" w:author="Chelsey Nieman" w:date="2020-12-18T16:32:00Z" w:initials="CLN">
+  <w:comment w:id="68" w:author="Chelsey Nieman" w:date="2020-12-18T16:32:00Z" w:initials="CLN">
     <w:p>
       <w:pPr>
         <w:pStyle w:val="CommentText"/>
@@ -11541,7 +11481,7 @@
       </w:r>
     </w:p>
   </w:comment>
-  <w:comment w:id="72" w:author="Colin Dassow" w:date="2020-11-05T08:42:00Z" w:initials="CD">
+  <w:comment w:id="69" w:author="Colin Dassow" w:date="2020-11-05T08:42:00Z" w:initials="CD">
     <w:p>
       <w:pPr>
         <w:pStyle w:val="CommentText"/>
@@ -11578,7 +11518,7 @@
       </w:r>
     </w:p>
   </w:comment>
-  <w:comment w:id="73" w:author="Sass, Gregory G [2]" w:date="2020-11-11T18:37:00Z" w:initials="SGG">
+  <w:comment w:id="70" w:author="Sass, Gregory G [2]" w:date="2020-11-11T18:37:00Z" w:initials="SGG">
     <w:p>
       <w:pPr>
         <w:pStyle w:val="CommentText"/>
@@ -11594,7 +11534,7 @@
       </w:r>
     </w:p>
   </w:comment>
-  <w:comment w:id="74" w:author="Chelsey Nieman" w:date="2020-12-18T16:40:00Z" w:initials="CLN">
+  <w:comment w:id="71" w:author="Chelsey Nieman" w:date="2020-12-18T16:40:00Z" w:initials="CLN">
     <w:p>
       <w:pPr>
         <w:pStyle w:val="CommentText"/>
@@ -11624,7 +11564,7 @@
       </w:r>
     </w:p>
   </w:comment>
-  <w:comment w:id="75" w:author="Sass, Gregory G [2]" w:date="2020-11-11T18:41:00Z" w:initials="SGG">
+  <w:comment w:id="72" w:author="Sass, Gregory G [2]" w:date="2020-11-11T18:41:00Z" w:initials="SGG">
     <w:p>
       <w:pPr>
         <w:pStyle w:val="CommentText"/>
@@ -11640,7 +11580,7 @@
       </w:r>
     </w:p>
   </w:comment>
-  <w:comment w:id="76" w:author="Colin Dassow" w:date="2020-11-05T10:16:00Z" w:initials="CD">
+  <w:comment w:id="73" w:author="Colin Dassow" w:date="2020-11-05T10:16:00Z" w:initials="CD">
     <w:p>
       <w:pPr>
         <w:pStyle w:val="CommentText"/>
@@ -11664,7 +11604,7 @@
       </w:r>
     </w:p>
   </w:comment>
-  <w:comment w:id="77" w:author="Stuart Jones" w:date="2020-12-17T12:36:00Z" w:initials="SJ">
+  <w:comment w:id="74" w:author="Stuart Jones" w:date="2020-12-17T12:36:00Z" w:initials="SJ">
     <w:p>
       <w:pPr>
         <w:pStyle w:val="CommentText"/>
@@ -11775,7 +11715,7 @@
       </w:r>
     </w:p>
   </w:comment>
-  <w:comment w:id="78" w:author="Chelsey Nieman" w:date="2020-12-09T10:13:00Z" w:initials="CLN">
+  <w:comment w:id="75" w:author="Chelsey Nieman" w:date="2020-12-09T10:13:00Z" w:initials="CLN">
     <w:p>
       <w:pPr>
         <w:pStyle w:val="CommentText"/>
@@ -11807,7 +11747,7 @@
       </w:r>
     </w:p>
   </w:comment>
-  <w:comment w:id="79" w:author="Stuart Jones" w:date="2020-12-17T12:32:00Z" w:initials="SJ">
+  <w:comment w:id="76" w:author="Stuart Jones" w:date="2020-12-17T12:32:00Z" w:initials="SJ">
     <w:p>
       <w:pPr>
         <w:pStyle w:val="CommentText"/>
@@ -11831,7 +11771,7 @@
       </w:r>
     </w:p>
   </w:comment>
-  <w:comment w:id="80" w:author="Stuart Jones" w:date="2020-12-17T12:34:00Z" w:initials="SJ">
+  <w:comment w:id="77" w:author="Stuart Jones" w:date="2020-12-17T12:34:00Z" w:initials="SJ">
     <w:p>
       <w:pPr>
         <w:pStyle w:val="CommentText"/>
@@ -11872,7 +11812,7 @@
       </w:r>
     </w:p>
   </w:comment>
-  <w:comment w:id="81" w:author="Colin Dassow" w:date="2020-12-18T11:05:00Z" w:initials="CD">
+  <w:comment w:id="78" w:author="Colin Dassow" w:date="2020-12-18T11:05:00Z" w:initials="CD">
     <w:p>
       <w:pPr>
         <w:pStyle w:val="CommentText"/>
@@ -11893,7 +11833,7 @@
       </w:r>
     </w:p>
   </w:comment>
-  <w:comment w:id="82" w:author="Chelsey Nieman" w:date="2020-12-18T13:17:00Z" w:initials="CLN">
+  <w:comment w:id="79" w:author="Chelsey Nieman" w:date="2020-12-18T13:17:00Z" w:initials="CLN">
     <w:p>
       <w:pPr>
         <w:pStyle w:val="CommentText"/>
@@ -11909,7 +11849,7 @@
       </w:r>
     </w:p>
   </w:comment>
-  <w:comment w:id="83" w:author="Colin Dassow" w:date="2020-12-18T13:38:00Z" w:initials="CD">
+  <w:comment w:id="80" w:author="Colin Dassow" w:date="2020-12-18T13:38:00Z" w:initials="CD">
     <w:p>
       <w:pPr>
         <w:pStyle w:val="CommentText"/>
@@ -11925,7 +11865,7 @@
       </w:r>
     </w:p>
   </w:comment>
-  <w:comment w:id="84" w:author="Colin Dassow" w:date="2020-12-18T13:57:00Z" w:initials="CD">
+  <w:comment w:id="81" w:author="Colin Dassow" w:date="2020-12-18T13:57:00Z" w:initials="CD">
     <w:p>
       <w:pPr>
         <w:pStyle w:val="CommentText"/>
@@ -11941,7 +11881,7 @@
       </w:r>
     </w:p>
   </w:comment>
-  <w:comment w:id="85" w:author="Chelsey Nieman" w:date="2020-12-18T14:39:00Z" w:initials="CLN">
+  <w:comment w:id="82" w:author="Chelsey Nieman" w:date="2020-12-18T14:39:00Z" w:initials="CLN">
     <w:p>
       <w:pPr>
         <w:pStyle w:val="CommentText"/>
@@ -11962,7 +11902,7 @@
       </w:r>
     </w:p>
   </w:comment>
-  <w:comment w:id="86" w:author="Chelsey Nieman" w:date="2020-12-18T14:40:00Z" w:initials="CLN">
+  <w:comment w:id="83" w:author="Chelsey Nieman" w:date="2020-12-18T14:40:00Z" w:initials="CLN">
     <w:p>
       <w:pPr>
         <w:pStyle w:val="CommentText"/>
@@ -11986,7 +11926,7 @@
       </w:r>
     </w:p>
   </w:comment>
-  <w:comment w:id="87" w:author="Chelsey Nieman" w:date="2020-12-18T14:42:00Z" w:initials="CLN">
+  <w:comment w:id="84" w:author="Chelsey Nieman" w:date="2020-12-18T14:42:00Z" w:initials="CLN">
     <w:p>
       <w:pPr>
         <w:pStyle w:val="CommentText"/>
@@ -12018,7 +11958,7 @@
       </w:r>
     </w:p>
   </w:comment>
-  <w:comment w:id="88" w:author="Chelsey Nieman" w:date="2020-12-18T14:11:00Z" w:initials="CLN">
+  <w:comment w:id="85" w:author="Chelsey Nieman" w:date="2020-12-18T14:11:00Z" w:initials="CLN">
     <w:p>
       <w:pPr>
         <w:pStyle w:val="CommentText"/>
@@ -12034,7 +11974,7 @@
       </w:r>
     </w:p>
   </w:comment>
-  <w:comment w:id="90" w:author="Chelsey Nieman" w:date="2020-12-18T12:15:00Z" w:initials="CLN">
+  <w:comment w:id="87" w:author="Chelsey Nieman" w:date="2020-12-18T12:15:00Z" w:initials="CLN">
     <w:p>
       <w:r>
         <w:rPr>
@@ -12050,7 +11990,7 @@
       </w:r>
     </w:p>
   </w:comment>
-  <w:comment w:id="91" w:author="Chelsey Nieman" w:date="2020-12-18T12:17:00Z" w:initials="CLN">
+  <w:comment w:id="88" w:author="Chelsey Nieman" w:date="2020-12-18T12:17:00Z" w:initials="CLN">
     <w:p>
       <w:r>
         <w:rPr>
@@ -12082,7 +12022,7 @@
       </w:r>
     </w:p>
   </w:comment>
-  <w:comment w:id="92" w:author="Colin Dassow" w:date="2020-12-18T15:13:00Z" w:initials="CD">
+  <w:comment w:id="89" w:author="Colin Dassow" w:date="2020-12-18T15:13:00Z" w:initials="CD">
     <w:p>
       <w:pPr>
         <w:pStyle w:val="CommentText"/>
@@ -12098,7 +12038,7 @@
       </w:r>
     </w:p>
   </w:comment>
-  <w:comment w:id="93" w:author="Sass, Gregory G" w:date="2020-12-14T14:15:00Z" w:initials="SGG-D">
+  <w:comment w:id="90" w:author="Sass, Gregory G" w:date="2020-12-14T14:15:00Z" w:initials="SGG-D">
     <w:p>
       <w:pPr>
         <w:pStyle w:val="CommentText"/>
@@ -12114,7 +12054,7 @@
       </w:r>
     </w:p>
   </w:comment>
-  <w:comment w:id="94" w:author="Colin Dassow" w:date="2020-12-18T11:16:00Z" w:initials="CD">
+  <w:comment w:id="91" w:author="Colin Dassow" w:date="2020-12-18T11:16:00Z" w:initials="CD">
     <w:p>
       <w:pPr>
         <w:pStyle w:val="CommentText"/>
@@ -12130,7 +12070,7 @@
       </w:r>
     </w:p>
   </w:comment>
-  <w:comment w:id="95" w:author="Colin Dassow" w:date="2020-12-03T10:31:00Z" w:initials="CD">
+  <w:comment w:id="92" w:author="Colin Dassow" w:date="2020-12-03T10:31:00Z" w:initials="CD">
     <w:p>
       <w:pPr>
         <w:pStyle w:val="CommentText"/>
@@ -12146,7 +12086,7 @@
       </w:r>
     </w:p>
   </w:comment>
-  <w:comment w:id="96" w:author="Chelsey Nieman" w:date="2020-12-09T12:43:00Z" w:initials="CLN">
+  <w:comment w:id="93" w:author="Chelsey Nieman" w:date="2020-12-09T12:43:00Z" w:initials="CLN">
     <w:p>
       <w:pPr>
         <w:pStyle w:val="CommentText"/>
@@ -12162,7 +12102,7 @@
       </w:r>
     </w:p>
   </w:comment>
-  <w:comment w:id="97" w:author="Colin Dassow" w:date="2020-12-03T10:32:00Z" w:initials="CD">
+  <w:comment w:id="94" w:author="Colin Dassow" w:date="2020-12-03T10:32:00Z" w:initials="CD">
     <w:p>
       <w:pPr>
         <w:pStyle w:val="CommentText"/>
@@ -12188,8 +12128,6 @@
   <w15:commentEx w15:paraId="480CFD9D" w15:done="1"/>
   <w15:commentEx w15:paraId="4B112120" w15:done="1"/>
   <w15:commentEx w15:paraId="7993702D" w15:done="1"/>
-  <w15:commentEx w15:paraId="5761C2C4" w15:done="0"/>
-  <w15:commentEx w15:paraId="1D5CFC2E" w15:paraIdParent="5761C2C4" w15:done="0"/>
   <w15:commentEx w15:paraId="5B181CA7" w15:done="1"/>
   <w15:commentEx w15:paraId="2BC0031A" w15:done="0"/>
   <w15:commentEx w15:paraId="2A0B6DC2" w15:done="1"/>
@@ -12621,7 +12559,7 @@
             <w:rStyle w:val="PageNumber"/>
             <w:noProof/>
           </w:rPr>
-          <w:t>4</w:t>
+          <w:t>2</w:t>
         </w:r>
         <w:r>
           <w:rPr>
@@ -14786,7 +14724,7 @@
 </file>
 
 <file path=customXml/itemProps1.xml><?xml version="1.0" encoding="utf-8"?>
-<ds:datastoreItem xmlns:ds="http://schemas.openxmlformats.org/officeDocument/2006/customXml" ds:itemID="{9171733F-C1AE-41B1-9383-2EC5D9879C0E}">
+<ds:datastoreItem xmlns:ds="http://schemas.openxmlformats.org/officeDocument/2006/customXml" ds:itemID="{B30AA737-9F2B-4861-BE6A-2895761F6CEF}">
   <ds:schemaRefs>
     <ds:schemaRef ds:uri="http://schemas.openxmlformats.org/officeDocument/2006/bibliography"/>
   </ds:schemaRefs>

</xml_diff>